<commit_message>
Agrwegando enlace de github al documento
</commit_message>
<xml_diff>
--- a/Tarea  11- Videojuegos.docx
+++ b/Tarea  11- Videojuegos.docx
@@ -2521,15 +2521,7 @@
                 <w:sz w:val="24"/>
                 <w:szCs w:val="24"/>
               </w:rPr>
-              <w:t>D</w:t>
-            </w:r>
-            <w:r>
-              <w:rPr>
-                <w:rFonts w:ascii="Times New Roman" w:eastAsia="Times New Roman" w:hAnsi="Times New Roman" w:cs="Times New Roman"/>
-                <w:sz w:val="24"/>
-                <w:szCs w:val="24"/>
-              </w:rPr>
-              <w:t>iseño e implementación y elaboración del demo.</w:t>
+              <w:t>Diseño e implementación y elaboración del demo.</w:t>
             </w:r>
           </w:p>
         </w:tc>
@@ -4851,23 +4843,7 @@
           <w:sz w:val="24"/>
           <w:szCs w:val="24"/>
         </w:rPr>
-        <w:t>En una torre muy alta se encuentra atrapada una bola mágica que debe llegar lo más pronto posible al nivel más bajo porque s</w:t>
-      </w:r>
-      <w:r>
-        <w:rPr>
-          <w:rFonts w:ascii="Times New Roman" w:eastAsia="Times New Roman" w:hAnsi="Times New Roman" w:cs="Times New Roman"/>
-          <w:sz w:val="24"/>
-          <w:szCs w:val="24"/>
-        </w:rPr>
-        <w:t xml:space="preserve">e </w:t>
-      </w:r>
-      <w:r>
-        <w:rPr>
-          <w:rFonts w:ascii="Times New Roman" w:eastAsia="Times New Roman" w:hAnsi="Times New Roman" w:cs="Times New Roman"/>
-          <w:sz w:val="24"/>
-          <w:szCs w:val="24"/>
-        </w:rPr>
-        <w:t>encarga de suministrar la energía de los cuidándonos. Tendrás que guiarla por el camino correcto para poder superar todos los obstáculos que tiene que enfrentar.</w:t>
+        <w:t>En una torre muy alta se encuentra atrapada una bola mágica que debe llegar lo más pronto posible al nivel más bajo porque se encarga de suministrar la energía de los cuidándonos. Tendrás que guiarla por el camino correcto para poder superar todos los obstáculos que tiene que enfrentar.</w:t>
       </w:r>
     </w:p>
     <w:p>
@@ -5057,23 +5033,7 @@
           <w:sz w:val="24"/>
           <w:szCs w:val="24"/>
         </w:rPr>
-        <w:t xml:space="preserve">Me base en figurar geométricas para el desarrollo del juego como son cilindro, triangulo y esfera. Para realizar las plataformas hice un </w:t>
-      </w:r>
-      <w:r>
-        <w:rPr>
-          <w:rFonts w:ascii="Times New Roman" w:eastAsia="Times New Roman" w:hAnsi="Times New Roman" w:cs="Times New Roman"/>
-          <w:sz w:val="24"/>
-          <w:szCs w:val="24"/>
-        </w:rPr>
-        <w:t>triángulo</w:t>
-      </w:r>
-      <w:r>
-        <w:rPr>
-          <w:rFonts w:ascii="Times New Roman" w:eastAsia="Times New Roman" w:hAnsi="Times New Roman" w:cs="Times New Roman"/>
-          <w:sz w:val="24"/>
-          <w:szCs w:val="24"/>
-        </w:rPr>
-        <w:t xml:space="preserve"> y fue rotando las posiciones a través del cilindro hasta lograr rodearlo completamente. Y con la ayuda de la programación pude crear los huecos aleatoriamente, así como colorear las zonas rojas que provocan el reinicio del nivel.</w:t>
+        <w:t>Me base en figurar geométricas para el desarrollo del juego como son cilindro, triangulo y esfera. Para realizar las plataformas hice un triángulo y fue rotando las posiciones a través del cilindro hasta lograr rodearlo completamente. Y con la ayuda de la programación pude crear los huecos aleatoriamente, así como colorear las zonas rojas que provocan el reinicio del nivel.</w:t>
       </w:r>
     </w:p>
     <w:p>
@@ -5444,35 +5404,140 @@
         <w:spacing w:after="0" w:line="240" w:lineRule="auto"/>
         <w:jc w:val="both"/>
         <w:rPr>
-          <w:rFonts w:ascii="Times New Roman" w:eastAsia="Times New Roman" w:hAnsi="Times New Roman" w:cs="Times New Roman"/>
-          <w:sz w:val="24"/>
-          <w:szCs w:val="24"/>
-        </w:rPr>
-      </w:pPr>
-      <w:r>
-        <w:rPr>
           <w:rFonts w:ascii="Arial" w:hAnsi="Arial" w:cs="Arial"/>
           <w:sz w:val="24"/>
           <w:szCs w:val="24"/>
         </w:rPr>
-        <w:t xml:space="preserve">El objetivo de este juego es establecer el score </w:t>
-      </w:r>
+      </w:pPr>
       <w:r>
         <w:rPr>
           <w:rFonts w:ascii="Arial" w:hAnsi="Arial" w:cs="Arial"/>
           <w:sz w:val="24"/>
           <w:szCs w:val="24"/>
         </w:rPr>
-        <w:t>más</w:t>
-      </w:r>
-      <w:r>
+        <w:t>El objetivo de este juego es establecer el score más alto por el jugador, el mismo tratara de superar el score antes logrado.</w:t>
+      </w:r>
+    </w:p>
+    <w:p>
+      <w:pPr>
+        <w:tabs>
+          <w:tab w:val="left" w:pos="8647"/>
+        </w:tabs>
+        <w:spacing w:after="0" w:line="240" w:lineRule="auto"/>
+        <w:jc w:val="both"/>
         <w:rPr>
           <w:rFonts w:ascii="Arial" w:hAnsi="Arial" w:cs="Arial"/>
           <w:sz w:val="24"/>
           <w:szCs w:val="24"/>
         </w:rPr>
-        <w:t xml:space="preserve"> alto por el jugador, el mismo tratara de superar el score antes logrado.</w:t>
-      </w:r>
+      </w:pPr>
+    </w:p>
+    <w:p>
+      <w:pPr>
+        <w:tabs>
+          <w:tab w:val="left" w:pos="8647"/>
+        </w:tabs>
+        <w:spacing w:after="0" w:line="240" w:lineRule="auto"/>
+        <w:jc w:val="both"/>
+        <w:rPr>
+          <w:rFonts w:ascii="Arial" w:hAnsi="Arial" w:cs="Arial"/>
+          <w:sz w:val="24"/>
+          <w:szCs w:val="24"/>
+        </w:rPr>
+      </w:pPr>
+    </w:p>
+    <w:p>
+      <w:pPr>
+        <w:tabs>
+          <w:tab w:val="left" w:pos="8647"/>
+        </w:tabs>
+        <w:spacing w:after="0" w:line="240" w:lineRule="auto"/>
+        <w:jc w:val="both"/>
+        <w:rPr>
+          <w:rFonts w:ascii="Arial" w:hAnsi="Arial" w:cs="Arial"/>
+          <w:sz w:val="24"/>
+          <w:szCs w:val="24"/>
+        </w:rPr>
+      </w:pPr>
+    </w:p>
+    <w:p>
+      <w:pPr>
+        <w:tabs>
+          <w:tab w:val="left" w:pos="8647"/>
+        </w:tabs>
+        <w:spacing w:after="0" w:line="240" w:lineRule="auto"/>
+        <w:jc w:val="both"/>
+        <w:rPr>
+          <w:rFonts w:ascii="Arial" w:hAnsi="Arial" w:cs="Arial"/>
+          <w:sz w:val="24"/>
+          <w:szCs w:val="24"/>
+        </w:rPr>
+      </w:pPr>
+    </w:p>
+    <w:p>
+      <w:pPr>
+        <w:tabs>
+          <w:tab w:val="left" w:pos="8647"/>
+        </w:tabs>
+        <w:spacing w:after="0" w:line="240" w:lineRule="auto"/>
+        <w:jc w:val="both"/>
+        <w:rPr>
+          <w:rFonts w:ascii="Times New Roman" w:eastAsia="Times New Roman" w:hAnsi="Times New Roman" w:cs="Times New Roman"/>
+          <w:sz w:val="24"/>
+          <w:szCs w:val="24"/>
+        </w:rPr>
+      </w:pPr>
+      <w:proofErr w:type="spellStart"/>
+      <w:r>
+        <w:rPr>
+          <w:rFonts w:ascii="Arial" w:hAnsi="Arial" w:cs="Arial"/>
+          <w:sz w:val="24"/>
+          <w:szCs w:val="24"/>
+        </w:rPr>
+        <w:t>github</w:t>
+      </w:r>
+      <w:proofErr w:type="spellEnd"/>
+      <w:r>
+        <w:rPr>
+          <w:rFonts w:ascii="Arial" w:hAnsi="Arial" w:cs="Arial"/>
+          <w:sz w:val="24"/>
+          <w:szCs w:val="24"/>
+        </w:rPr>
+        <w:br/>
+      </w:r>
+      <w:r>
+        <w:rPr>
+          <w:rFonts w:ascii="Arial" w:hAnsi="Arial" w:cs="Arial"/>
+          <w:sz w:val="24"/>
+          <w:szCs w:val="24"/>
+        </w:rPr>
+        <w:br/>
+      </w:r>
+      <w:hyperlink r:id="rId8" w:history="1">
+        <w:r>
+          <w:rPr>
+            <w:rStyle w:val="Hipervnculo"/>
+            <w:rFonts w:ascii="Times New Roman" w:eastAsia="Times New Roman" w:hAnsi="Times New Roman" w:cs="Times New Roman"/>
+            <w:sz w:val="24"/>
+            <w:szCs w:val="24"/>
+          </w:rPr>
+          <w:t>https://github.com/area002/JumpBall</w:t>
+        </w:r>
+      </w:hyperlink>
+    </w:p>
+    <w:p>
+      <w:pPr>
+        <w:tabs>
+          <w:tab w:val="left" w:pos="8647"/>
+        </w:tabs>
+        <w:spacing w:after="0" w:line="240" w:lineRule="auto"/>
+        <w:jc w:val="both"/>
+        <w:rPr>
+          <w:rFonts w:ascii="Times New Roman" w:eastAsia="Times New Roman" w:hAnsi="Times New Roman" w:cs="Times New Roman"/>
+          <w:sz w:val="24"/>
+          <w:szCs w:val="24"/>
+        </w:rPr>
+      </w:pPr>
     </w:p>
     <w:sectPr>
       <w:pgSz w:w="12240" w:h="15840"/>
@@ -6062,6 +6127,29 @@
       </w:tblBorders>
     </w:tblPr>
   </w:style>
+  <w:style w:type="character" w:styleId="Hipervnculo">
+    <w:name w:val="Hyperlink"/>
+    <w:basedOn w:val="Fuentedeprrafopredeter"/>
+    <w:uiPriority w:val="99"/>
+    <w:unhideWhenUsed/>
+    <w:rsid w:val="009375CE"/>
+    <w:rPr>
+      <w:color w:val="0563C1" w:themeColor="hyperlink"/>
+      <w:u w:val="single"/>
+    </w:rPr>
+  </w:style>
+  <w:style w:type="character" w:styleId="Mencinsinresolver">
+    <w:name w:val="Unresolved Mention"/>
+    <w:basedOn w:val="Fuentedeprrafopredeter"/>
+    <w:uiPriority w:val="99"/>
+    <w:semiHidden/>
+    <w:unhideWhenUsed/>
+    <w:rsid w:val="009375CE"/>
+    <w:rPr>
+      <w:color w:val="605E5C"/>
+      <w:shd w:val="clear" w:color="auto" w:fill="E1DFDD"/>
+    </w:rPr>
+  </w:style>
 </w:styles>
 </file>
 

</xml_diff>

<commit_message>
Agregando APK Y CAPITULO 4
</commit_message>
<xml_diff>
--- a/Tarea  11- Videojuegos.docx
+++ b/Tarea  11- Videojuegos.docx
@@ -8853,7 +8853,6 @@
         <w:rPr>
           <w:rFonts w:ascii="Arial" w:hAnsi="Arial" w:cs="Arial"/>
           <w:color w:val="000000"/>
-          <w:lang w:val="en-US"/>
         </w:rPr>
       </w:pPr>
       <w:r>
@@ -8864,19 +8863,19 @@
         </w:rPr>
         <w:t xml:space="preserve">        </w:t>
       </w:r>
+      <w:proofErr w:type="spellStart"/>
       <w:r>
         <w:rPr>
           <w:rFonts w:ascii="Arial" w:hAnsi="Arial" w:cs="Arial"/>
           <w:color w:val="0000FF"/>
-          <w:lang w:val="en-US"/>
         </w:rPr>
         <w:t>if</w:t>
       </w:r>
-      <w:r>
-        <w:rPr>
-          <w:rFonts w:ascii="Arial" w:hAnsi="Arial" w:cs="Arial"/>
-          <w:color w:val="000000"/>
-          <w:lang w:val="en-US"/>
+      <w:proofErr w:type="spellEnd"/>
+      <w:r>
+        <w:rPr>
+          <w:rFonts w:ascii="Arial" w:hAnsi="Arial" w:cs="Arial"/>
+          <w:color w:val="000000"/>
         </w:rPr>
         <w:t xml:space="preserve"> (</w:t>
       </w:r>
@@ -8885,7 +8884,6 @@
         <w:rPr>
           <w:rFonts w:ascii="Arial" w:hAnsi="Arial" w:cs="Arial"/>
           <w:color w:val="000000"/>
-          <w:lang w:val="en-US"/>
         </w:rPr>
         <w:t>ingnoreNextCollision</w:t>
       </w:r>
@@ -8894,7 +8892,6 @@
         <w:rPr>
           <w:rFonts w:ascii="Arial" w:hAnsi="Arial" w:cs="Arial"/>
           <w:color w:val="000000"/>
-          <w:lang w:val="en-US"/>
         </w:rPr>
         <w:t>)</w:t>
       </w:r>
@@ -8908,14 +8905,12 @@
         <w:rPr>
           <w:rFonts w:ascii="Arial" w:hAnsi="Arial" w:cs="Arial"/>
           <w:color w:val="000000"/>
-          <w:lang w:val="en-US"/>
-        </w:rPr>
-      </w:pPr>
-      <w:r>
-        <w:rPr>
-          <w:rFonts w:ascii="Arial" w:hAnsi="Arial" w:cs="Arial"/>
-          <w:color w:val="000000"/>
-          <w:lang w:val="en-US"/>
+        </w:rPr>
+      </w:pPr>
+      <w:r>
+        <w:rPr>
+          <w:rFonts w:ascii="Arial" w:hAnsi="Arial" w:cs="Arial"/>
+          <w:color w:val="000000"/>
         </w:rPr>
         <w:t xml:space="preserve">        {</w:t>
       </w:r>
@@ -8929,30 +8924,28 @@
         <w:rPr>
           <w:rFonts w:ascii="Arial" w:hAnsi="Arial" w:cs="Arial"/>
           <w:color w:val="000000"/>
-          <w:lang w:val="en-US"/>
-        </w:rPr>
-      </w:pPr>
-      <w:r>
-        <w:rPr>
-          <w:rFonts w:ascii="Arial" w:hAnsi="Arial" w:cs="Arial"/>
-          <w:color w:val="000000"/>
-          <w:lang w:val="en-US"/>
+        </w:rPr>
+      </w:pPr>
+      <w:r>
+        <w:rPr>
+          <w:rFonts w:ascii="Arial" w:hAnsi="Arial" w:cs="Arial"/>
+          <w:color w:val="000000"/>
         </w:rPr>
         <w:t xml:space="preserve">            </w:t>
       </w:r>
+      <w:proofErr w:type="spellStart"/>
       <w:r>
         <w:rPr>
           <w:rFonts w:ascii="Arial" w:hAnsi="Arial" w:cs="Arial"/>
           <w:color w:val="0000FF"/>
-          <w:lang w:val="en-US"/>
         </w:rPr>
         <w:t>return</w:t>
       </w:r>
-      <w:r>
-        <w:rPr>
-          <w:rFonts w:ascii="Arial" w:hAnsi="Arial" w:cs="Arial"/>
-          <w:color w:val="000000"/>
-          <w:lang w:val="en-US"/>
+      <w:proofErr w:type="spellEnd"/>
+      <w:r>
+        <w:rPr>
+          <w:rFonts w:ascii="Arial" w:hAnsi="Arial" w:cs="Arial"/>
+          <w:color w:val="000000"/>
         </w:rPr>
         <w:t>;</w:t>
       </w:r>
@@ -8966,14 +8959,12 @@
         <w:rPr>
           <w:rFonts w:ascii="Arial" w:hAnsi="Arial" w:cs="Arial"/>
           <w:color w:val="000000"/>
-          <w:lang w:val="en-US"/>
-        </w:rPr>
-      </w:pPr>
-      <w:r>
-        <w:rPr>
-          <w:rFonts w:ascii="Arial" w:hAnsi="Arial" w:cs="Arial"/>
-          <w:color w:val="000000"/>
-          <w:lang w:val="en-US"/>
+        </w:rPr>
+      </w:pPr>
+      <w:r>
+        <w:rPr>
+          <w:rFonts w:ascii="Arial" w:hAnsi="Arial" w:cs="Arial"/>
+          <w:color w:val="000000"/>
         </w:rPr>
         <w:t xml:space="preserve">        }</w:t>
       </w:r>
@@ -8987,14 +8978,12 @@
         <w:rPr>
           <w:rFonts w:ascii="Arial" w:hAnsi="Arial" w:cs="Arial"/>
           <w:color w:val="000000"/>
-          <w:lang w:val="en-US"/>
-        </w:rPr>
-      </w:pPr>
-      <w:r>
-        <w:rPr>
-          <w:rFonts w:ascii="Arial" w:hAnsi="Arial" w:cs="Arial"/>
-          <w:color w:val="000000"/>
-          <w:lang w:val="en-US"/>
+        </w:rPr>
+      </w:pPr>
+      <w:r>
+        <w:rPr>
+          <w:rFonts w:ascii="Arial" w:hAnsi="Arial" w:cs="Arial"/>
+          <w:color w:val="000000"/>
         </w:rPr>
         <w:t xml:space="preserve">        </w:t>
       </w:r>
@@ -9002,82 +8991,42 @@
         <w:rPr>
           <w:rFonts w:ascii="Arial" w:hAnsi="Arial" w:cs="Arial"/>
           <w:color w:val="008000"/>
-          <w:lang w:val="en-US"/>
-        </w:rPr>
-        <w:t>//</w:t>
+        </w:rPr>
+        <w:t xml:space="preserve">//Destruir plataforma con </w:t>
       </w:r>
       <w:proofErr w:type="spellStart"/>
       <w:r>
         <w:rPr>
           <w:rFonts w:ascii="Arial" w:hAnsi="Arial" w:cs="Arial"/>
           <w:color w:val="008000"/>
-          <w:lang w:val="en-US"/>
-        </w:rPr>
-        <w:t>Destruir</w:t>
+        </w:rPr>
+        <w:t>supervelocidad</w:t>
       </w:r>
       <w:proofErr w:type="spellEnd"/>
       <w:r>
         <w:rPr>
           <w:rFonts w:ascii="Arial" w:hAnsi="Arial" w:cs="Arial"/>
           <w:color w:val="008000"/>
-          <w:lang w:val="en-US"/>
         </w:rPr>
         <w:t xml:space="preserve"> </w:t>
       </w:r>
-      <w:proofErr w:type="spellStart"/>
-      <w:r>
-        <w:rPr>
-          <w:rFonts w:ascii="Arial" w:hAnsi="Arial" w:cs="Arial"/>
-          <w:color w:val="008000"/>
-          <w:lang w:val="en-US"/>
-        </w:rPr>
-        <w:t>plataforma</w:t>
-      </w:r>
-      <w:proofErr w:type="spellEnd"/>
-      <w:r>
-        <w:rPr>
-          <w:rFonts w:ascii="Arial" w:hAnsi="Arial" w:cs="Arial"/>
-          <w:color w:val="008000"/>
-          <w:lang w:val="en-US"/>
-        </w:rPr>
-        <w:t xml:space="preserve"> con </w:t>
-      </w:r>
-      <w:proofErr w:type="spellStart"/>
-      <w:r>
-        <w:rPr>
-          <w:rFonts w:ascii="Arial" w:hAnsi="Arial" w:cs="Arial"/>
-          <w:color w:val="008000"/>
-          <w:lang w:val="en-US"/>
-        </w:rPr>
-        <w:t>supervelocidad</w:t>
-      </w:r>
-      <w:proofErr w:type="spellEnd"/>
-      <w:r>
-        <w:rPr>
-          <w:rFonts w:ascii="Arial" w:hAnsi="Arial" w:cs="Arial"/>
-          <w:color w:val="008000"/>
-          <w:lang w:val="en-US"/>
-        </w:rPr>
-        <w:t xml:space="preserve"> </w:t>
-      </w:r>
-    </w:p>
-    <w:p>
-      <w:pPr>
-        <w:autoSpaceDE w:val="0"/>
-        <w:autoSpaceDN w:val="0"/>
-        <w:adjustRightInd w:val="0"/>
-        <w:spacing w:after="0" w:line="240" w:lineRule="auto"/>
-        <w:rPr>
-          <w:rFonts w:ascii="Arial" w:hAnsi="Arial" w:cs="Arial"/>
-          <w:color w:val="000000"/>
-          <w:lang w:val="en-US"/>
-        </w:rPr>
-      </w:pPr>
-      <w:r>
-        <w:rPr>
-          <w:rFonts w:ascii="Arial" w:hAnsi="Arial" w:cs="Arial"/>
-          <w:color w:val="000000"/>
-          <w:lang w:val="en-US"/>
+    </w:p>
+    <w:p>
+      <w:pPr>
+        <w:autoSpaceDE w:val="0"/>
+        <w:autoSpaceDN w:val="0"/>
+        <w:adjustRightInd w:val="0"/>
+        <w:spacing w:after="0" w:line="240" w:lineRule="auto"/>
+        <w:rPr>
+          <w:rFonts w:ascii="Arial" w:hAnsi="Arial" w:cs="Arial"/>
+          <w:color w:val="000000"/>
+          <w:lang w:val="en-US"/>
+        </w:rPr>
+      </w:pPr>
+      <w:r>
+        <w:rPr>
+          <w:rFonts w:ascii="Arial" w:hAnsi="Arial" w:cs="Arial"/>
+          <w:color w:val="000000"/>
         </w:rPr>
         <w:t xml:space="preserve">        </w:t>
       </w:r>
@@ -12646,6 +12595,7 @@
         <w:rPr>
           <w:rFonts w:ascii="Arial" w:hAnsi="Arial" w:cs="Arial"/>
           <w:color w:val="000000"/>
+          <w:lang w:val="en-US"/>
         </w:rPr>
       </w:pPr>
       <w:r>
@@ -12660,6 +12610,7 @@
         <w:rPr>
           <w:rFonts w:ascii="Arial" w:hAnsi="Arial" w:cs="Arial"/>
           <w:color w:val="000000"/>
+          <w:lang w:val="en-US"/>
         </w:rPr>
         <w:t>{</w:t>
       </w:r>
@@ -12679,6 +12630,7 @@
         <w:rPr>
           <w:rFonts w:ascii="Arial" w:hAnsi="Arial" w:cs="Arial"/>
           <w:color w:val="000000"/>
+          <w:lang w:val="en-US"/>
         </w:rPr>
         <w:t xml:space="preserve">        </w:t>
       </w:r>
@@ -14925,7 +14877,6 @@
         <w:rPr>
           <w:rFonts w:ascii="Arial" w:hAnsi="Arial" w:cs="Arial"/>
           <w:color w:val="000000"/>
-          <w:lang w:val="en-US"/>
         </w:rPr>
       </w:pPr>
       <w:r>
@@ -14941,7 +14892,6 @@
         <w:rPr>
           <w:rFonts w:ascii="Arial" w:hAnsi="Arial" w:cs="Arial"/>
           <w:color w:val="000000"/>
-          <w:lang w:val="en-US"/>
         </w:rPr>
         <w:t>lastTapPosition</w:t>
       </w:r>
@@ -14950,7 +14900,6 @@
         <w:rPr>
           <w:rFonts w:ascii="Arial" w:hAnsi="Arial" w:cs="Arial"/>
           <w:color w:val="000000"/>
-          <w:lang w:val="en-US"/>
         </w:rPr>
         <w:t xml:space="preserve"> = </w:t>
       </w:r>
@@ -14959,7 +14908,6 @@
         <w:rPr>
           <w:rFonts w:ascii="Arial" w:hAnsi="Arial" w:cs="Arial"/>
           <w:color w:val="000000"/>
-          <w:lang w:val="en-US"/>
         </w:rPr>
         <w:t>currentTapPosition</w:t>
       </w:r>
@@ -14968,7 +14916,6 @@
         <w:rPr>
           <w:rFonts w:ascii="Arial" w:hAnsi="Arial" w:cs="Arial"/>
           <w:color w:val="000000"/>
-          <w:lang w:val="en-US"/>
         </w:rPr>
         <w:t>;</w:t>
       </w:r>
@@ -14982,27 +14929,24 @@
         <w:rPr>
           <w:rFonts w:ascii="Arial" w:hAnsi="Arial" w:cs="Arial"/>
           <w:color w:val="000000"/>
-          <w:lang w:val="en-US"/>
-        </w:rPr>
-      </w:pPr>
-    </w:p>
-    <w:p>
-      <w:pPr>
-        <w:autoSpaceDE w:val="0"/>
-        <w:autoSpaceDN w:val="0"/>
-        <w:adjustRightInd w:val="0"/>
-        <w:spacing w:after="0" w:line="240" w:lineRule="auto"/>
-        <w:rPr>
-          <w:rFonts w:ascii="Arial" w:hAnsi="Arial" w:cs="Arial"/>
-          <w:color w:val="000000"/>
-          <w:lang w:val="en-US"/>
-        </w:rPr>
-      </w:pPr>
-      <w:r>
-        <w:rPr>
-          <w:rFonts w:ascii="Arial" w:hAnsi="Arial" w:cs="Arial"/>
-          <w:color w:val="000000"/>
-          <w:lang w:val="en-US"/>
+        </w:rPr>
+      </w:pPr>
+    </w:p>
+    <w:p>
+      <w:pPr>
+        <w:autoSpaceDE w:val="0"/>
+        <w:autoSpaceDN w:val="0"/>
+        <w:adjustRightInd w:val="0"/>
+        <w:spacing w:after="0" w:line="240" w:lineRule="auto"/>
+        <w:rPr>
+          <w:rFonts w:ascii="Arial" w:hAnsi="Arial" w:cs="Arial"/>
+          <w:color w:val="000000"/>
+        </w:rPr>
+      </w:pPr>
+      <w:r>
+        <w:rPr>
+          <w:rFonts w:ascii="Arial" w:hAnsi="Arial" w:cs="Arial"/>
+          <w:color w:val="000000"/>
         </w:rPr>
         <w:t xml:space="preserve">            </w:t>
       </w:r>
@@ -15010,64 +14954,34 @@
         <w:rPr>
           <w:rFonts w:ascii="Arial" w:hAnsi="Arial" w:cs="Arial"/>
           <w:color w:val="008000"/>
-          <w:lang w:val="en-US"/>
-        </w:rPr>
-        <w:t>//</w:t>
+        </w:rPr>
+        <w:t xml:space="preserve">//rotar el </w:t>
       </w:r>
       <w:proofErr w:type="spellStart"/>
       <w:r>
         <w:rPr>
           <w:rFonts w:ascii="Arial" w:hAnsi="Arial" w:cs="Arial"/>
           <w:color w:val="008000"/>
-          <w:lang w:val="en-US"/>
-        </w:rPr>
-        <w:t>rotar</w:t>
-      </w:r>
-      <w:proofErr w:type="spellEnd"/>
-      <w:r>
-        <w:rPr>
-          <w:rFonts w:ascii="Arial" w:hAnsi="Arial" w:cs="Arial"/>
-          <w:color w:val="008000"/>
-          <w:lang w:val="en-US"/>
-        </w:rPr>
-        <w:t xml:space="preserve"> </w:t>
-      </w:r>
-      <w:proofErr w:type="spellStart"/>
-      <w:r>
-        <w:rPr>
-          <w:rFonts w:ascii="Arial" w:hAnsi="Arial" w:cs="Arial"/>
-          <w:color w:val="008000"/>
-          <w:lang w:val="en-US"/>
-        </w:rPr>
-        <w:t>el</w:t>
-      </w:r>
-      <w:proofErr w:type="spellEnd"/>
-      <w:r>
-        <w:rPr>
-          <w:rFonts w:ascii="Arial" w:hAnsi="Arial" w:cs="Arial"/>
-          <w:color w:val="008000"/>
-          <w:lang w:val="en-US"/>
-        </w:rPr>
-        <w:t xml:space="preserve"> helix</w:t>
-      </w:r>
-    </w:p>
-    <w:p>
-      <w:pPr>
-        <w:autoSpaceDE w:val="0"/>
-        <w:autoSpaceDN w:val="0"/>
-        <w:adjustRightInd w:val="0"/>
-        <w:spacing w:after="0" w:line="240" w:lineRule="auto"/>
-        <w:rPr>
-          <w:rFonts w:ascii="Arial" w:hAnsi="Arial" w:cs="Arial"/>
-          <w:color w:val="000000"/>
-          <w:lang w:val="en-US"/>
-        </w:rPr>
-      </w:pPr>
-      <w:r>
-        <w:rPr>
-          <w:rFonts w:ascii="Arial" w:hAnsi="Arial" w:cs="Arial"/>
-          <w:color w:val="000000"/>
-          <w:lang w:val="en-US"/>
+        </w:rPr>
+        <w:t>helix</w:t>
+      </w:r>
+      <w:proofErr w:type="spellEnd"/>
+    </w:p>
+    <w:p>
+      <w:pPr>
+        <w:autoSpaceDE w:val="0"/>
+        <w:autoSpaceDN w:val="0"/>
+        <w:adjustRightInd w:val="0"/>
+        <w:spacing w:after="0" w:line="240" w:lineRule="auto"/>
+        <w:rPr>
+          <w:rFonts w:ascii="Arial" w:hAnsi="Arial" w:cs="Arial"/>
+          <w:color w:val="000000"/>
+        </w:rPr>
+      </w:pPr>
+      <w:r>
+        <w:rPr>
+          <w:rFonts w:ascii="Arial" w:hAnsi="Arial" w:cs="Arial"/>
+          <w:color w:val="000000"/>
         </w:rPr>
         <w:t xml:space="preserve">            </w:t>
       </w:r>
@@ -15077,7 +14991,6 @@
         <w:rPr>
           <w:rFonts w:ascii="Arial" w:hAnsi="Arial" w:cs="Arial"/>
           <w:color w:val="000000"/>
-          <w:lang w:val="en-US"/>
         </w:rPr>
         <w:t>transform.Rotate</w:t>
       </w:r>
@@ -15087,40 +15000,53 @@
         <w:rPr>
           <w:rFonts w:ascii="Arial" w:hAnsi="Arial" w:cs="Arial"/>
           <w:color w:val="000000"/>
-          <w:lang w:val="en-US"/>
-        </w:rPr>
-        <w:t>(Vector3.up * distance);</w:t>
-      </w:r>
-    </w:p>
-    <w:p>
-      <w:pPr>
-        <w:autoSpaceDE w:val="0"/>
-        <w:autoSpaceDN w:val="0"/>
-        <w:adjustRightInd w:val="0"/>
-        <w:spacing w:after="0" w:line="240" w:lineRule="auto"/>
-        <w:rPr>
-          <w:rFonts w:ascii="Arial" w:hAnsi="Arial" w:cs="Arial"/>
-          <w:color w:val="000000"/>
-          <w:lang w:val="en-US"/>
-        </w:rPr>
-      </w:pPr>
-    </w:p>
-    <w:p>
-      <w:pPr>
-        <w:autoSpaceDE w:val="0"/>
-        <w:autoSpaceDN w:val="0"/>
-        <w:adjustRightInd w:val="0"/>
-        <w:spacing w:after="0" w:line="240" w:lineRule="auto"/>
-        <w:rPr>
-          <w:rFonts w:ascii="Arial" w:hAnsi="Arial" w:cs="Arial"/>
-          <w:color w:val="000000"/>
-        </w:rPr>
-      </w:pPr>
-      <w:r>
-        <w:rPr>
-          <w:rFonts w:ascii="Arial" w:hAnsi="Arial" w:cs="Arial"/>
-          <w:color w:val="000000"/>
-          <w:lang w:val="en-US"/>
+        </w:rPr>
+        <w:t xml:space="preserve">(Vector3.up * </w:t>
+      </w:r>
+      <w:proofErr w:type="spellStart"/>
+      <w:r>
+        <w:rPr>
+          <w:rFonts w:ascii="Arial" w:hAnsi="Arial" w:cs="Arial"/>
+          <w:color w:val="000000"/>
+        </w:rPr>
+        <w:t>distance</w:t>
+      </w:r>
+      <w:proofErr w:type="spellEnd"/>
+      <w:r>
+        <w:rPr>
+          <w:rFonts w:ascii="Arial" w:hAnsi="Arial" w:cs="Arial"/>
+          <w:color w:val="000000"/>
+        </w:rPr>
+        <w:t>);</w:t>
+      </w:r>
+    </w:p>
+    <w:p>
+      <w:pPr>
+        <w:autoSpaceDE w:val="0"/>
+        <w:autoSpaceDN w:val="0"/>
+        <w:adjustRightInd w:val="0"/>
+        <w:spacing w:after="0" w:line="240" w:lineRule="auto"/>
+        <w:rPr>
+          <w:rFonts w:ascii="Arial" w:hAnsi="Arial" w:cs="Arial"/>
+          <w:color w:val="000000"/>
+        </w:rPr>
+      </w:pPr>
+    </w:p>
+    <w:p>
+      <w:pPr>
+        <w:autoSpaceDE w:val="0"/>
+        <w:autoSpaceDN w:val="0"/>
+        <w:adjustRightInd w:val="0"/>
+        <w:spacing w:after="0" w:line="240" w:lineRule="auto"/>
+        <w:rPr>
+          <w:rFonts w:ascii="Arial" w:hAnsi="Arial" w:cs="Arial"/>
+          <w:color w:val="000000"/>
+        </w:rPr>
+      </w:pPr>
+      <w:r>
+        <w:rPr>
+          <w:rFonts w:ascii="Arial" w:hAnsi="Arial" w:cs="Arial"/>
+          <w:color w:val="000000"/>
         </w:rPr>
         <w:t xml:space="preserve">            </w:t>
       </w:r>
@@ -18667,6 +18593,7 @@
         <w:rPr>
           <w:rFonts w:ascii="Arial" w:hAnsi="Arial" w:cs="Arial"/>
           <w:color w:val="000000"/>
+          <w:lang w:val="en-US"/>
         </w:rPr>
       </w:pPr>
       <w:r>
@@ -18682,6 +18609,7 @@
         <w:rPr>
           <w:rFonts w:ascii="Arial" w:hAnsi="Arial" w:cs="Arial"/>
           <w:color w:val="000000"/>
+          <w:lang w:val="en-US"/>
         </w:rPr>
         <w:t>deathParts.Add</w:t>
       </w:r>
@@ -18690,6 +18618,7 @@
         <w:rPr>
           <w:rFonts w:ascii="Arial" w:hAnsi="Arial" w:cs="Arial"/>
           <w:color w:val="000000"/>
+          <w:lang w:val="en-US"/>
         </w:rPr>
         <w:t>(</w:t>
       </w:r>
@@ -18698,6 +18627,7 @@
         <w:rPr>
           <w:rFonts w:ascii="Arial" w:hAnsi="Arial" w:cs="Arial"/>
           <w:color w:val="000000"/>
+          <w:lang w:val="en-US"/>
         </w:rPr>
         <w:t>randomPart</w:t>
       </w:r>
@@ -18706,6 +18636,7 @@
         <w:rPr>
           <w:rFonts w:ascii="Arial" w:hAnsi="Arial" w:cs="Arial"/>
           <w:color w:val="000000"/>
+          <w:lang w:val="en-US"/>
         </w:rPr>
         <w:t>);</w:t>
       </w:r>
@@ -18725,8 +18656,16 @@
         <w:rPr>
           <w:rFonts w:ascii="Arial" w:hAnsi="Arial" w:cs="Arial"/>
           <w:color w:val="000000"/>
-        </w:rPr>
-        <w:t xml:space="preserve">                }</w:t>
+          <w:lang w:val="en-US"/>
+        </w:rPr>
+        <w:t xml:space="preserve">                </w:t>
+      </w:r>
+      <w:r>
+        <w:rPr>
+          <w:rFonts w:ascii="Arial" w:hAnsi="Arial" w:cs="Arial"/>
+          <w:color w:val="000000"/>
+        </w:rPr>
+        <w:t>}</w:t>
       </w:r>
     </w:p>
     <w:p>
@@ -19860,6 +19799,7 @@
         <w:rPr>
           <w:rFonts w:ascii="Arial" w:hAnsi="Arial" w:cs="Arial"/>
           <w:color w:val="000000"/>
+          <w:lang w:val="en-US"/>
         </w:rPr>
       </w:pPr>
       <w:r>
@@ -19874,6 +19814,7 @@
         <w:rPr>
           <w:rFonts w:ascii="Arial" w:hAnsi="Arial" w:cs="Arial"/>
           <w:color w:val="000000"/>
+          <w:lang w:val="en-US"/>
         </w:rPr>
         <w:t>[</w:t>
       </w:r>
@@ -19882,6 +19823,7 @@
         <w:rPr>
           <w:rFonts w:ascii="Arial" w:hAnsi="Arial" w:cs="Arial"/>
           <w:color w:val="000000"/>
+          <w:lang w:val="en-US"/>
         </w:rPr>
         <w:t>HideInInspector</w:t>
       </w:r>
@@ -19890,6 +19832,7 @@
         <w:rPr>
           <w:rFonts w:ascii="Arial" w:hAnsi="Arial" w:cs="Arial"/>
           <w:color w:val="000000"/>
+          <w:lang w:val="en-US"/>
         </w:rPr>
         <w:t>]</w:t>
       </w:r>
@@ -19909,6 +19852,7 @@
         <w:rPr>
           <w:rFonts w:ascii="Arial" w:hAnsi="Arial" w:cs="Arial"/>
           <w:color w:val="000000"/>
+          <w:lang w:val="en-US"/>
         </w:rPr>
         <w:tab/>
       </w:r>
@@ -21024,12 +20968,14 @@
         <w:rPr>
           <w:rFonts w:ascii="Arial" w:hAnsi="Arial" w:cs="Arial"/>
           <w:color w:val="000000"/>
-        </w:rPr>
-      </w:pPr>
-      <w:r>
-        <w:rPr>
-          <w:rFonts w:ascii="Arial" w:hAnsi="Arial" w:cs="Arial"/>
-          <w:color w:val="000000"/>
+          <w:lang w:val="en-US"/>
+        </w:rPr>
+      </w:pPr>
+      <w:r>
+        <w:rPr>
+          <w:rFonts w:ascii="Arial" w:hAnsi="Arial" w:cs="Arial"/>
+          <w:color w:val="000000"/>
+          <w:lang w:val="en-US"/>
         </w:rPr>
         <w:t>}</w:t>
       </w:r>
@@ -21043,18 +20989,20 @@
         <w:jc w:val="both"/>
         <w:rPr>
           <w:rFonts w:ascii="Arial" w:eastAsia="Times New Roman" w:hAnsi="Arial" w:cs="Arial"/>
-        </w:rPr>
-      </w:pPr>
-    </w:p>
-    <w:p>
-      <w:pPr>
-        <w:tabs>
-          <w:tab w:val="left" w:pos="8647"/>
-        </w:tabs>
-        <w:spacing w:after="0" w:line="240" w:lineRule="auto"/>
-        <w:jc w:val="both"/>
-        <w:rPr>
-          <w:rFonts w:ascii="Arial" w:eastAsia="Times New Roman" w:hAnsi="Arial" w:cs="Arial"/>
+          <w:lang w:val="en-US"/>
+        </w:rPr>
+      </w:pPr>
+    </w:p>
+    <w:p>
+      <w:pPr>
+        <w:tabs>
+          <w:tab w:val="left" w:pos="8647"/>
+        </w:tabs>
+        <w:spacing w:after="0" w:line="240" w:lineRule="auto"/>
+        <w:jc w:val="both"/>
+        <w:rPr>
+          <w:rFonts w:ascii="Arial" w:eastAsia="Times New Roman" w:hAnsi="Arial" w:cs="Arial"/>
+          <w:lang w:val="en-US"/>
         </w:rPr>
       </w:pPr>
     </w:p>
@@ -21069,17 +21017,21 @@
           <w:rFonts w:ascii="Arial" w:eastAsia="Times New Roman" w:hAnsi="Arial" w:cs="Arial"/>
           <w:b/>
           <w:bCs/>
-        </w:rPr>
-      </w:pPr>
+          <w:lang w:val="en-US"/>
+        </w:rPr>
+      </w:pPr>
+      <w:proofErr w:type="spellStart"/>
       <w:r>
         <w:rPr>
           <w:rFonts w:ascii="Arial" w:eastAsia="Times New Roman" w:hAnsi="Arial" w:cs="Arial"/>
           <w:b/>
           <w:bCs/>
+          <w:lang w:val="en-US"/>
         </w:rPr>
         <w:lastRenderedPageBreak/>
         <w:t>UiManager</w:t>
       </w:r>
+      <w:proofErr w:type="spellEnd"/>
       <w:r>
         <w:rPr>
           <w:rFonts w:ascii="Arial" w:eastAsia="Times New Roman" w:hAnsi="Arial" w:cs="Arial"/>
@@ -21093,19 +21045,52 @@
           <w:rFonts w:ascii="Arial" w:eastAsia="Times New Roman" w:hAnsi="Arial" w:cs="Arial"/>
           <w:b/>
           <w:bCs/>
-        </w:rPr>
-        <w:t xml:space="preserve"> Controla los textos</w:t>
-      </w:r>
-    </w:p>
-    <w:p>
-      <w:pPr>
-        <w:tabs>
-          <w:tab w:val="left" w:pos="8647"/>
-        </w:tabs>
-        <w:spacing w:after="0" w:line="240" w:lineRule="auto"/>
-        <w:jc w:val="both"/>
-        <w:rPr>
-          <w:rFonts w:ascii="Arial" w:eastAsia="Times New Roman" w:hAnsi="Arial" w:cs="Arial"/>
+          <w:lang w:val="en-US"/>
+        </w:rPr>
+        <w:t xml:space="preserve"> </w:t>
+      </w:r>
+      <w:proofErr w:type="spellStart"/>
+      <w:r>
+        <w:rPr>
+          <w:rFonts w:ascii="Arial" w:eastAsia="Times New Roman" w:hAnsi="Arial" w:cs="Arial"/>
+          <w:b/>
+          <w:bCs/>
+          <w:lang w:val="en-US"/>
+        </w:rPr>
+        <w:t>Controla</w:t>
+      </w:r>
+      <w:proofErr w:type="spellEnd"/>
+      <w:r>
+        <w:rPr>
+          <w:rFonts w:ascii="Arial" w:eastAsia="Times New Roman" w:hAnsi="Arial" w:cs="Arial"/>
+          <w:b/>
+          <w:bCs/>
+          <w:lang w:val="en-US"/>
+        </w:rPr>
+        <w:t xml:space="preserve"> los </w:t>
+      </w:r>
+      <w:proofErr w:type="spellStart"/>
+      <w:r>
+        <w:rPr>
+          <w:rFonts w:ascii="Arial" w:eastAsia="Times New Roman" w:hAnsi="Arial" w:cs="Arial"/>
+          <w:b/>
+          <w:bCs/>
+          <w:lang w:val="en-US"/>
+        </w:rPr>
+        <w:t>textos</w:t>
+      </w:r>
+      <w:proofErr w:type="spellEnd"/>
+    </w:p>
+    <w:p>
+      <w:pPr>
+        <w:tabs>
+          <w:tab w:val="left" w:pos="8647"/>
+        </w:tabs>
+        <w:spacing w:after="0" w:line="240" w:lineRule="auto"/>
+        <w:jc w:val="both"/>
+        <w:rPr>
+          <w:rFonts w:ascii="Arial" w:eastAsia="Times New Roman" w:hAnsi="Arial" w:cs="Arial"/>
+          <w:lang w:val="en-US"/>
         </w:rPr>
       </w:pPr>
     </w:p>
@@ -25648,9 +25633,2819 @@
         <w:spacing w:after="0" w:line="240" w:lineRule="auto"/>
         <w:jc w:val="both"/>
         <w:rPr>
-          <w:rFonts w:ascii="Arial" w:hAnsi="Arial" w:cs="Arial"/>
-        </w:rPr>
-      </w:pPr>
+          <w:rFonts w:ascii="Times New Roman" w:eastAsia="Times New Roman" w:hAnsi="Times New Roman" w:cs="Times New Roman"/>
+          <w:b/>
+          <w:sz w:val="24"/>
+          <w:szCs w:val="24"/>
+        </w:rPr>
+      </w:pPr>
+      <w:r>
+        <w:rPr>
+          <w:rFonts w:ascii="Times New Roman" w:eastAsia="Times New Roman" w:hAnsi="Times New Roman" w:cs="Times New Roman"/>
+          <w:b/>
+          <w:sz w:val="24"/>
+          <w:szCs w:val="24"/>
+        </w:rPr>
+        <w:t>CAPÍTULO IV: PUBLICACIÓN</w:t>
+      </w:r>
+    </w:p>
+    <w:p>
+      <w:pPr>
+        <w:tabs>
+          <w:tab w:val="left" w:pos="8647"/>
+        </w:tabs>
+        <w:spacing w:after="0" w:line="240" w:lineRule="auto"/>
+        <w:jc w:val="both"/>
+        <w:rPr>
+          <w:rFonts w:ascii="Times New Roman" w:eastAsia="Times New Roman" w:hAnsi="Times New Roman" w:cs="Times New Roman"/>
+          <w:b/>
+          <w:sz w:val="24"/>
+          <w:szCs w:val="24"/>
+        </w:rPr>
+      </w:pPr>
+      <w:r>
+        <w:rPr>
+          <w:rFonts w:ascii="Times New Roman" w:eastAsia="Times New Roman" w:hAnsi="Times New Roman" w:cs="Times New Roman"/>
+          <w:b/>
+          <w:sz w:val="24"/>
+          <w:szCs w:val="24"/>
+        </w:rPr>
+        <w:tab/>
+      </w:r>
+    </w:p>
+    <w:p>
+      <w:pPr>
+        <w:tabs>
+          <w:tab w:val="left" w:pos="8647"/>
+        </w:tabs>
+        <w:spacing w:after="0" w:line="240" w:lineRule="auto"/>
+        <w:jc w:val="both"/>
+        <w:rPr>
+          <w:rFonts w:ascii="Arial" w:hAnsi="Arial" w:cs="Arial"/>
+          <w:b/>
+          <w:bCs/>
+        </w:rPr>
+      </w:pPr>
+      <w:r>
+        <w:rPr>
+          <w:rFonts w:ascii="Arial" w:hAnsi="Arial" w:cs="Arial"/>
+          <w:b/>
+          <w:bCs/>
+        </w:rPr>
+        <w:t>4.1 Requisitos de la instalación</w:t>
+      </w:r>
+    </w:p>
+    <w:p>
+      <w:pPr>
+        <w:tabs>
+          <w:tab w:val="left" w:pos="8647"/>
+        </w:tabs>
+        <w:spacing w:after="0" w:line="240" w:lineRule="auto"/>
+        <w:jc w:val="both"/>
+        <w:rPr>
+          <w:rFonts w:ascii="Arial" w:hAnsi="Arial" w:cs="Arial"/>
+        </w:rPr>
+      </w:pPr>
+    </w:p>
+    <w:p>
+      <w:pPr>
+        <w:tabs>
+          <w:tab w:val="left" w:pos="8647"/>
+        </w:tabs>
+        <w:spacing w:after="0" w:line="240" w:lineRule="auto"/>
+        <w:jc w:val="both"/>
+        <w:rPr>
+          <w:rFonts w:ascii="Arial" w:hAnsi="Arial" w:cs="Arial"/>
+          <w:b/>
+          <w:bCs/>
+        </w:rPr>
+      </w:pPr>
+      <w:r>
+        <w:rPr>
+          <w:rFonts w:ascii="Arial" w:hAnsi="Arial" w:cs="Arial"/>
+          <w:b/>
+          <w:bCs/>
+        </w:rPr>
+        <w:t>Requisitos PC</w:t>
+      </w:r>
+    </w:p>
+    <w:p>
+      <w:pPr>
+        <w:tabs>
+          <w:tab w:val="left" w:pos="8647"/>
+        </w:tabs>
+        <w:spacing w:after="0" w:line="240" w:lineRule="auto"/>
+        <w:jc w:val="both"/>
+        <w:rPr>
+          <w:rFonts w:ascii="Arial" w:hAnsi="Arial" w:cs="Arial"/>
+        </w:rPr>
+      </w:pPr>
+    </w:p>
+    <w:p>
+      <w:pPr>
+        <w:tabs>
+          <w:tab w:val="left" w:pos="8647"/>
+        </w:tabs>
+        <w:spacing w:after="0" w:line="240" w:lineRule="auto"/>
+        <w:jc w:val="both"/>
+        <w:rPr>
+          <w:rFonts w:ascii="Arial" w:hAnsi="Arial" w:cs="Arial"/>
+        </w:rPr>
+      </w:pPr>
+      <w:r>
+        <w:rPr>
+          <w:rFonts w:ascii="Arial" w:hAnsi="Arial" w:cs="Arial"/>
+        </w:rPr>
+        <w:t>Requisitos Mínimos</w:t>
+      </w:r>
+    </w:p>
+    <w:p>
+      <w:pPr>
+        <w:tabs>
+          <w:tab w:val="left" w:pos="8647"/>
+        </w:tabs>
+        <w:spacing w:after="0" w:line="240" w:lineRule="auto"/>
+        <w:jc w:val="both"/>
+        <w:rPr>
+          <w:rFonts w:ascii="Arial" w:hAnsi="Arial" w:cs="Arial"/>
+        </w:rPr>
+      </w:pPr>
+    </w:p>
+    <w:p>
+      <w:pPr>
+        <w:tabs>
+          <w:tab w:val="left" w:pos="8647"/>
+        </w:tabs>
+        <w:spacing w:after="0" w:line="240" w:lineRule="auto"/>
+        <w:jc w:val="both"/>
+        <w:rPr>
+          <w:rFonts w:ascii="Arial" w:hAnsi="Arial" w:cs="Arial"/>
+        </w:rPr>
+      </w:pPr>
+      <w:r>
+        <w:rPr>
+          <w:rFonts w:ascii="Arial" w:hAnsi="Arial" w:cs="Arial"/>
+        </w:rPr>
+        <w:t>SO: Microsoft Windows 2000 / XP</w:t>
+      </w:r>
+    </w:p>
+    <w:p>
+      <w:pPr>
+        <w:tabs>
+          <w:tab w:val="left" w:pos="8647"/>
+        </w:tabs>
+        <w:spacing w:after="0" w:line="240" w:lineRule="auto"/>
+        <w:jc w:val="both"/>
+        <w:rPr>
+          <w:rFonts w:ascii="Arial" w:hAnsi="Arial" w:cs="Arial"/>
+        </w:rPr>
+      </w:pPr>
+      <w:r>
+        <w:rPr>
+          <w:rFonts w:ascii="Arial" w:hAnsi="Arial" w:cs="Arial"/>
+        </w:rPr>
+        <w:t>Procesador: Procesador Intel Pentium III a 800 MHz / AMD Athlon a 800 MHz / Intel Celeron a 1.2 GHz / AMD Duron a 1.2 GHz</w:t>
+      </w:r>
+    </w:p>
+    <w:p>
+      <w:pPr>
+        <w:tabs>
+          <w:tab w:val="left" w:pos="8647"/>
+        </w:tabs>
+        <w:spacing w:after="0" w:line="240" w:lineRule="auto"/>
+        <w:jc w:val="both"/>
+        <w:rPr>
+          <w:rFonts w:ascii="Arial" w:hAnsi="Arial" w:cs="Arial"/>
+        </w:rPr>
+      </w:pPr>
+      <w:r>
+        <w:rPr>
+          <w:rFonts w:ascii="Arial" w:hAnsi="Arial" w:cs="Arial"/>
+        </w:rPr>
+        <w:t>Memoria: 128 MB de RAM</w:t>
+      </w:r>
+    </w:p>
+    <w:p>
+      <w:pPr>
+        <w:tabs>
+          <w:tab w:val="left" w:pos="8647"/>
+        </w:tabs>
+        <w:spacing w:after="0" w:line="240" w:lineRule="auto"/>
+        <w:jc w:val="both"/>
+        <w:rPr>
+          <w:rFonts w:ascii="Arial" w:hAnsi="Arial" w:cs="Arial"/>
+        </w:rPr>
+      </w:pPr>
+      <w:r>
+        <w:rPr>
+          <w:rFonts w:ascii="Arial" w:hAnsi="Arial" w:cs="Arial"/>
+        </w:rPr>
+        <w:t>Gráficos: Dispositivo de 32 MB con controladores compatibles con DirectX 9.0 ("GeForce" o superior)</w:t>
+      </w:r>
+    </w:p>
+    <w:p>
+      <w:pPr>
+        <w:tabs>
+          <w:tab w:val="left" w:pos="8647"/>
+        </w:tabs>
+        <w:spacing w:after="0" w:line="240" w:lineRule="auto"/>
+        <w:jc w:val="both"/>
+        <w:rPr>
+          <w:rFonts w:ascii="Arial" w:hAnsi="Arial" w:cs="Arial"/>
+        </w:rPr>
+      </w:pPr>
+      <w:r>
+        <w:rPr>
+          <w:rFonts w:ascii="Arial" w:hAnsi="Arial" w:cs="Arial"/>
+        </w:rPr>
+        <w:t>DirectX: Microsoft DirectX 9.0</w:t>
+      </w:r>
+    </w:p>
+    <w:p>
+      <w:pPr>
+        <w:tabs>
+          <w:tab w:val="left" w:pos="8647"/>
+        </w:tabs>
+        <w:spacing w:after="0" w:line="240" w:lineRule="auto"/>
+        <w:jc w:val="both"/>
+        <w:rPr>
+          <w:rFonts w:ascii="Arial" w:hAnsi="Arial" w:cs="Arial"/>
+        </w:rPr>
+      </w:pPr>
+      <w:r>
+        <w:rPr>
+          <w:rFonts w:ascii="Arial" w:hAnsi="Arial" w:cs="Arial"/>
+        </w:rPr>
+        <w:t>Disco Duro: 100 MB</w:t>
+      </w:r>
+    </w:p>
+    <w:p>
+      <w:pPr>
+        <w:tabs>
+          <w:tab w:val="left" w:pos="8647"/>
+        </w:tabs>
+        <w:spacing w:after="0" w:line="240" w:lineRule="auto"/>
+        <w:jc w:val="both"/>
+        <w:rPr>
+          <w:rFonts w:ascii="Arial" w:hAnsi="Arial" w:cs="Arial"/>
+        </w:rPr>
+      </w:pPr>
+      <w:r>
+        <w:rPr>
+          <w:rFonts w:ascii="Arial" w:hAnsi="Arial" w:cs="Arial"/>
+        </w:rPr>
+        <w:t>Tarjeta de Sonido: Tarjeta de sonido con DirectX 9.0</w:t>
+      </w:r>
+    </w:p>
+    <w:p>
+      <w:pPr>
+        <w:tabs>
+          <w:tab w:val="left" w:pos="8647"/>
+        </w:tabs>
+        <w:spacing w:after="0" w:line="240" w:lineRule="auto"/>
+        <w:jc w:val="both"/>
+        <w:rPr>
+          <w:rFonts w:ascii="Arial" w:hAnsi="Arial" w:cs="Arial"/>
+        </w:rPr>
+      </w:pPr>
+    </w:p>
+    <w:p>
+      <w:pPr>
+        <w:tabs>
+          <w:tab w:val="left" w:pos="8647"/>
+        </w:tabs>
+        <w:spacing w:after="0" w:line="240" w:lineRule="auto"/>
+        <w:jc w:val="both"/>
+        <w:rPr>
+          <w:rFonts w:ascii="Arial" w:hAnsi="Arial" w:cs="Arial"/>
+        </w:rPr>
+      </w:pPr>
+      <w:r>
+        <w:rPr>
+          <w:rFonts w:ascii="Arial" w:hAnsi="Arial" w:cs="Arial"/>
+        </w:rPr>
+        <w:lastRenderedPageBreak/>
+        <w:t>-Descargar Jumball.exe</w:t>
+      </w:r>
+    </w:p>
+    <w:p>
+      <w:pPr>
+        <w:tabs>
+          <w:tab w:val="left" w:pos="8647"/>
+        </w:tabs>
+        <w:spacing w:after="0" w:line="240" w:lineRule="auto"/>
+        <w:jc w:val="both"/>
+        <w:rPr>
+          <w:rFonts w:ascii="Arial" w:hAnsi="Arial" w:cs="Arial"/>
+        </w:rPr>
+      </w:pPr>
+    </w:p>
+    <w:p>
+      <w:pPr>
+        <w:tabs>
+          <w:tab w:val="left" w:pos="8647"/>
+        </w:tabs>
+        <w:spacing w:after="0" w:line="240" w:lineRule="auto"/>
+        <w:jc w:val="both"/>
+        <w:rPr>
+          <w:rFonts w:ascii="Arial" w:hAnsi="Arial" w:cs="Arial"/>
+          <w:b/>
+          <w:bCs/>
+        </w:rPr>
+      </w:pPr>
+      <w:r>
+        <w:rPr>
+          <w:rFonts w:ascii="Arial" w:hAnsi="Arial" w:cs="Arial"/>
+          <w:b/>
+          <w:bCs/>
+        </w:rPr>
+        <w:t>Requisitos mínimos en Android</w:t>
+      </w:r>
+    </w:p>
+    <w:p>
+      <w:pPr>
+        <w:tabs>
+          <w:tab w:val="left" w:pos="8647"/>
+        </w:tabs>
+        <w:spacing w:after="0" w:line="240" w:lineRule="auto"/>
+        <w:jc w:val="both"/>
+        <w:rPr>
+          <w:rFonts w:ascii="Arial" w:hAnsi="Arial" w:cs="Arial"/>
+        </w:rPr>
+      </w:pPr>
+    </w:p>
+    <w:p>
+      <w:pPr>
+        <w:tabs>
+          <w:tab w:val="left" w:pos="8647"/>
+        </w:tabs>
+        <w:spacing w:after="0" w:line="240" w:lineRule="auto"/>
+        <w:jc w:val="both"/>
+        <w:rPr>
+          <w:rFonts w:ascii="Arial" w:hAnsi="Arial" w:cs="Arial"/>
+        </w:rPr>
+      </w:pPr>
+      <w:r>
+        <w:rPr>
+          <w:rFonts w:ascii="Arial" w:hAnsi="Arial" w:cs="Arial"/>
+        </w:rPr>
+        <w:t>Android 4.4 o versiones más avanzadas.</w:t>
+      </w:r>
+    </w:p>
+    <w:p>
+      <w:pPr>
+        <w:tabs>
+          <w:tab w:val="left" w:pos="8647"/>
+        </w:tabs>
+        <w:spacing w:after="0" w:line="240" w:lineRule="auto"/>
+        <w:jc w:val="both"/>
+        <w:rPr>
+          <w:rFonts w:ascii="Arial" w:hAnsi="Arial" w:cs="Arial"/>
+        </w:rPr>
+      </w:pPr>
+      <w:r>
+        <w:rPr>
+          <w:rFonts w:ascii="Arial" w:hAnsi="Arial" w:cs="Arial"/>
+        </w:rPr>
+        <w:t>Espacio disponible de 57MB.</w:t>
+      </w:r>
+    </w:p>
+    <w:p>
+      <w:pPr>
+        <w:tabs>
+          <w:tab w:val="left" w:pos="8647"/>
+        </w:tabs>
+        <w:spacing w:after="0" w:line="240" w:lineRule="auto"/>
+        <w:jc w:val="both"/>
+        <w:rPr>
+          <w:rFonts w:ascii="Arial" w:hAnsi="Arial" w:cs="Arial"/>
+        </w:rPr>
+      </w:pPr>
+      <w:r>
+        <w:rPr>
+          <w:rFonts w:ascii="Arial" w:hAnsi="Arial" w:cs="Arial"/>
+        </w:rPr>
+        <w:t>Memoria RAM de 1 GB.</w:t>
+      </w:r>
+    </w:p>
+    <w:p>
+      <w:pPr>
+        <w:tabs>
+          <w:tab w:val="left" w:pos="8647"/>
+        </w:tabs>
+        <w:spacing w:after="0" w:line="240" w:lineRule="auto"/>
+        <w:jc w:val="both"/>
+        <w:rPr>
+          <w:rFonts w:ascii="Arial" w:hAnsi="Arial" w:cs="Arial"/>
+        </w:rPr>
+      </w:pPr>
+    </w:p>
+    <w:p>
+      <w:pPr>
+        <w:tabs>
+          <w:tab w:val="left" w:pos="8647"/>
+        </w:tabs>
+        <w:spacing w:after="0" w:line="240" w:lineRule="auto"/>
+        <w:jc w:val="both"/>
+        <w:rPr>
+          <w:rFonts w:ascii="Arial" w:hAnsi="Arial" w:cs="Arial"/>
+        </w:rPr>
+      </w:pPr>
+      <w:r>
+        <w:rPr>
+          <w:rFonts w:ascii="Arial" w:hAnsi="Arial" w:cs="Arial"/>
+        </w:rPr>
+        <w:t>-Descargar APK</w:t>
+      </w:r>
+    </w:p>
+    <w:p>
+      <w:pPr>
+        <w:tabs>
+          <w:tab w:val="left" w:pos="8647"/>
+        </w:tabs>
+        <w:spacing w:after="0" w:line="240" w:lineRule="auto"/>
+        <w:jc w:val="both"/>
+        <w:rPr>
+          <w:rFonts w:ascii="Arial" w:hAnsi="Arial" w:cs="Arial"/>
+        </w:rPr>
+      </w:pPr>
+      <w:r>
+        <w:rPr>
+          <w:rFonts w:ascii="Arial" w:hAnsi="Arial" w:cs="Arial"/>
+        </w:rPr>
+        <w:tab/>
+        <w:t xml:space="preserve">  </w:t>
+      </w:r>
+    </w:p>
+    <w:p>
+      <w:pPr>
+        <w:tabs>
+          <w:tab w:val="left" w:pos="8647"/>
+        </w:tabs>
+        <w:spacing w:after="0" w:line="240" w:lineRule="auto"/>
+        <w:jc w:val="both"/>
+        <w:rPr>
+          <w:rFonts w:ascii="Arial" w:hAnsi="Arial" w:cs="Arial"/>
+          <w:b/>
+          <w:bCs/>
+        </w:rPr>
+      </w:pPr>
+      <w:r>
+        <w:rPr>
+          <w:rFonts w:ascii="Arial" w:hAnsi="Arial" w:cs="Arial"/>
+          <w:b/>
+          <w:bCs/>
+        </w:rPr>
+        <w:t>4.2 Instrucciones de Uso</w:t>
+      </w:r>
+    </w:p>
+    <w:p>
+      <w:pPr>
+        <w:tabs>
+          <w:tab w:val="left" w:pos="8647"/>
+        </w:tabs>
+        <w:spacing w:after="0" w:line="240" w:lineRule="auto"/>
+        <w:jc w:val="both"/>
+        <w:rPr>
+          <w:rFonts w:ascii="Arial" w:hAnsi="Arial" w:cs="Arial"/>
+        </w:rPr>
+      </w:pPr>
+    </w:p>
+    <w:p>
+      <w:pPr>
+        <w:tabs>
+          <w:tab w:val="left" w:pos="8647"/>
+        </w:tabs>
+        <w:spacing w:after="0" w:line="240" w:lineRule="auto"/>
+        <w:jc w:val="both"/>
+        <w:rPr>
+          <w:rFonts w:ascii="Arial" w:hAnsi="Arial" w:cs="Arial"/>
+        </w:rPr>
+      </w:pPr>
+      <w:r>
+        <w:rPr>
+          <w:rFonts w:ascii="Arial" w:hAnsi="Arial" w:cs="Arial"/>
+        </w:rPr>
+        <w:t xml:space="preserve">El juego </w:t>
+      </w:r>
+      <w:r>
+        <w:rPr>
+          <w:rFonts w:ascii="Arial" w:hAnsi="Arial" w:cs="Arial"/>
+        </w:rPr>
+        <w:t>tendrás</w:t>
+      </w:r>
+      <w:r>
+        <w:rPr>
+          <w:rFonts w:ascii="Arial" w:hAnsi="Arial" w:cs="Arial"/>
+        </w:rPr>
+        <w:t xml:space="preserve"> que hacer girar la torre tocando la pantalla y deslizando de derecha a </w:t>
+      </w:r>
+      <w:r>
+        <w:rPr>
+          <w:rFonts w:ascii="Arial" w:hAnsi="Arial" w:cs="Arial"/>
+        </w:rPr>
+        <w:t>izquierda</w:t>
+      </w:r>
+      <w:r>
+        <w:rPr>
+          <w:rFonts w:ascii="Arial" w:hAnsi="Arial" w:cs="Arial"/>
+        </w:rPr>
+        <w:t xml:space="preserve"> o viceversa según sea conveniente para atravesar la plataforma, teniendo pendiente que puedes caer en una zona de muerte al cruzar por eso </w:t>
+      </w:r>
+      <w:r>
+        <w:rPr>
+          <w:rFonts w:ascii="Arial" w:hAnsi="Arial" w:cs="Arial"/>
+        </w:rPr>
+        <w:t>deberás</w:t>
+      </w:r>
+      <w:r>
+        <w:rPr>
+          <w:rFonts w:ascii="Arial" w:hAnsi="Arial" w:cs="Arial"/>
+        </w:rPr>
+        <w:t xml:space="preserve"> observar bien donde caer.</w:t>
+      </w:r>
+    </w:p>
+    <w:p>
+      <w:pPr>
+        <w:tabs>
+          <w:tab w:val="left" w:pos="8647"/>
+        </w:tabs>
+        <w:spacing w:after="0" w:line="240" w:lineRule="auto"/>
+        <w:jc w:val="both"/>
+        <w:rPr>
+          <w:rFonts w:ascii="Arial" w:hAnsi="Arial" w:cs="Arial"/>
+        </w:rPr>
+      </w:pPr>
+    </w:p>
+    <w:p>
+      <w:pPr>
+        <w:tabs>
+          <w:tab w:val="left" w:pos="8647"/>
+        </w:tabs>
+        <w:spacing w:after="0" w:line="240" w:lineRule="auto"/>
+        <w:jc w:val="both"/>
+        <w:rPr>
+          <w:rFonts w:ascii="Arial" w:hAnsi="Arial" w:cs="Arial"/>
+        </w:rPr>
+      </w:pPr>
+      <w:r>
+        <w:rPr>
+          <w:rFonts w:ascii="Arial" w:hAnsi="Arial" w:cs="Arial"/>
+        </w:rPr>
+        <w:t xml:space="preserve">El cruzar tres </w:t>
+      </w:r>
+      <w:r>
+        <w:rPr>
+          <w:rFonts w:ascii="Arial" w:hAnsi="Arial" w:cs="Arial"/>
+        </w:rPr>
+        <w:t>plataformas</w:t>
+      </w:r>
+      <w:r>
+        <w:rPr>
+          <w:rFonts w:ascii="Arial" w:hAnsi="Arial" w:cs="Arial"/>
+        </w:rPr>
+        <w:t xml:space="preserve"> continuas sin colisionar puedes activar la super velocidad, con la que puedes romper la siguiente plataforma con la que colisiones.</w:t>
+      </w:r>
+    </w:p>
+    <w:p>
+      <w:pPr>
+        <w:tabs>
+          <w:tab w:val="left" w:pos="8647"/>
+        </w:tabs>
+        <w:spacing w:after="0" w:line="240" w:lineRule="auto"/>
+        <w:jc w:val="both"/>
+        <w:rPr>
+          <w:rFonts w:ascii="Arial" w:hAnsi="Arial" w:cs="Arial"/>
+        </w:rPr>
+      </w:pPr>
+    </w:p>
+    <w:p>
+      <w:pPr>
+        <w:tabs>
+          <w:tab w:val="left" w:pos="8647"/>
+        </w:tabs>
+        <w:spacing w:after="0" w:line="240" w:lineRule="auto"/>
+        <w:jc w:val="both"/>
+        <w:rPr>
+          <w:rFonts w:ascii="Arial" w:hAnsi="Arial" w:cs="Arial"/>
+        </w:rPr>
+      </w:pPr>
+      <w:r>
+        <w:rPr>
+          <w:rFonts w:ascii="Arial" w:hAnsi="Arial" w:cs="Arial"/>
+        </w:rPr>
+        <w:tab/>
+      </w:r>
+    </w:p>
+    <w:p>
+      <w:pPr>
+        <w:tabs>
+          <w:tab w:val="left" w:pos="8647"/>
+        </w:tabs>
+        <w:spacing w:after="0" w:line="240" w:lineRule="auto"/>
+        <w:jc w:val="both"/>
+        <w:rPr>
+          <w:rFonts w:ascii="Arial" w:hAnsi="Arial" w:cs="Arial"/>
+          <w:b/>
+          <w:bCs/>
+        </w:rPr>
+      </w:pPr>
+      <w:r>
+        <w:rPr>
+          <w:rFonts w:ascii="Arial" w:hAnsi="Arial" w:cs="Arial"/>
+          <w:b/>
+          <w:bCs/>
+        </w:rPr>
+        <w:t>4.3 Bugs</w:t>
+      </w:r>
+    </w:p>
+    <w:p>
+      <w:pPr>
+        <w:tabs>
+          <w:tab w:val="left" w:pos="8647"/>
+        </w:tabs>
+        <w:spacing w:after="0" w:line="240" w:lineRule="auto"/>
+        <w:jc w:val="both"/>
+        <w:rPr>
+          <w:rFonts w:ascii="Arial" w:hAnsi="Arial" w:cs="Arial"/>
+          <w:b/>
+          <w:bCs/>
+        </w:rPr>
+      </w:pPr>
+    </w:p>
+    <w:p>
+      <w:pPr>
+        <w:tabs>
+          <w:tab w:val="left" w:pos="8647"/>
+        </w:tabs>
+        <w:spacing w:after="0" w:line="240" w:lineRule="auto"/>
+        <w:jc w:val="both"/>
+        <w:rPr>
+          <w:rFonts w:ascii="Arial" w:hAnsi="Arial" w:cs="Arial"/>
+        </w:rPr>
+      </w:pPr>
+      <w:r>
+        <w:rPr>
+          <w:rFonts w:ascii="Arial" w:hAnsi="Arial" w:cs="Arial"/>
+        </w:rPr>
+        <w:t>-Cuando el juego está en pausa puedes hacer girar la torre.</w:t>
+      </w:r>
+    </w:p>
+    <w:p>
+      <w:pPr>
+        <w:tabs>
+          <w:tab w:val="left" w:pos="8647"/>
+        </w:tabs>
+        <w:spacing w:after="0" w:line="240" w:lineRule="auto"/>
+        <w:jc w:val="both"/>
+        <w:rPr>
+          <w:noProof/>
+        </w:rPr>
+      </w:pPr>
+    </w:p>
+    <w:p>
+      <w:pPr>
+        <w:tabs>
+          <w:tab w:val="left" w:pos="8647"/>
+        </w:tabs>
+        <w:spacing w:after="0" w:line="240" w:lineRule="auto"/>
+        <w:jc w:val="both"/>
+        <w:rPr>
+          <w:rFonts w:ascii="Arial" w:hAnsi="Arial" w:cs="Arial"/>
+        </w:rPr>
+      </w:pPr>
+      <w:r>
+        <w:rPr>
+          <w:noProof/>
+        </w:rPr>
+        <w:drawing>
+          <wp:inline distT="0" distB="0" distL="0" distR="0" wp14:anchorId="0D8467BA" wp14:editId="58951100">
+            <wp:extent cx="6048278" cy="3436065"/>
+            <wp:effectExtent l="0" t="0" r="0" b="0"/>
+            <wp:docPr id="11" name="Imagen 11"/>
+            <wp:cNvGraphicFramePr>
+              <a:graphicFrameLocks xmlns:a="http://schemas.openxmlformats.org/drawingml/2006/main" noChangeAspect="1"/>
+            </wp:cNvGraphicFramePr>
+            <a:graphic xmlns:a="http://schemas.openxmlformats.org/drawingml/2006/main">
+              <a:graphicData uri="http://schemas.openxmlformats.org/drawingml/2006/picture">
+                <pic:pic xmlns:pic="http://schemas.openxmlformats.org/drawingml/2006/picture">
+                  <pic:nvPicPr>
+                    <pic:cNvPr id="1" name=""/>
+                    <pic:cNvPicPr/>
+                  </pic:nvPicPr>
+                  <pic:blipFill rotWithShape="1">
+                    <a:blip r:embed="rId22"/>
+                    <a:srcRect r="48914"/>
+                    <a:stretch/>
+                  </pic:blipFill>
+                  <pic:spPr bwMode="auto">
+                    <a:xfrm>
+                      <a:off x="0" y="0"/>
+                      <a:ext cx="6068079" cy="3447314"/>
+                    </a:xfrm>
+                    <a:prstGeom prst="rect">
+                      <a:avLst/>
+                    </a:prstGeom>
+                    <a:ln>
+                      <a:noFill/>
+                    </a:ln>
+                    <a:extLst>
+                      <a:ext uri="{53640926-AAD7-44D8-BBD7-CCE9431645EC}">
+                        <a14:shadowObscured xmlns:a14="http://schemas.microsoft.com/office/drawing/2010/main"/>
+                      </a:ext>
+                    </a:extLst>
+                  </pic:spPr>
+                </pic:pic>
+              </a:graphicData>
+            </a:graphic>
+          </wp:inline>
+        </w:drawing>
+      </w:r>
+    </w:p>
+    <w:p>
+      <w:pPr>
+        <w:tabs>
+          <w:tab w:val="left" w:pos="8647"/>
+        </w:tabs>
+        <w:spacing w:after="0" w:line="240" w:lineRule="auto"/>
+        <w:jc w:val="both"/>
+        <w:rPr>
+          <w:rFonts w:ascii="Arial" w:hAnsi="Arial" w:cs="Arial"/>
+        </w:rPr>
+      </w:pPr>
+    </w:p>
+    <w:p>
+      <w:pPr>
+        <w:tabs>
+          <w:tab w:val="left" w:pos="8647"/>
+        </w:tabs>
+        <w:spacing w:after="0" w:line="240" w:lineRule="auto"/>
+        <w:jc w:val="both"/>
+        <w:rPr>
+          <w:rFonts w:ascii="Arial" w:hAnsi="Arial" w:cs="Arial"/>
+        </w:rPr>
+      </w:pPr>
+    </w:p>
+    <w:p>
+      <w:pPr>
+        <w:tabs>
+          <w:tab w:val="left" w:pos="8647"/>
+        </w:tabs>
+        <w:spacing w:after="0" w:line="240" w:lineRule="auto"/>
+        <w:jc w:val="both"/>
+        <w:rPr>
+          <w:noProof/>
+        </w:rPr>
+      </w:pPr>
+    </w:p>
+    <w:p>
+      <w:pPr>
+        <w:tabs>
+          <w:tab w:val="left" w:pos="8647"/>
+        </w:tabs>
+        <w:spacing w:after="0" w:line="240" w:lineRule="auto"/>
+        <w:jc w:val="both"/>
+        <w:rPr>
+          <w:rFonts w:ascii="Arial" w:hAnsi="Arial" w:cs="Arial"/>
+        </w:rPr>
+      </w:pPr>
+      <w:r>
+        <w:rPr>
+          <w:noProof/>
+        </w:rPr>
+        <w:lastRenderedPageBreak/>
+        <w:drawing>
+          <wp:inline distT="0" distB="0" distL="0" distR="0" wp14:anchorId="6616D531" wp14:editId="42E62E82">
+            <wp:extent cx="5895975" cy="3305613"/>
+            <wp:effectExtent l="0" t="0" r="0" b="9525"/>
+            <wp:docPr id="6" name="Imagen 6"/>
+            <wp:cNvGraphicFramePr>
+              <a:graphicFrameLocks xmlns:a="http://schemas.openxmlformats.org/drawingml/2006/main" noChangeAspect="1"/>
+            </wp:cNvGraphicFramePr>
+            <a:graphic xmlns:a="http://schemas.openxmlformats.org/drawingml/2006/main">
+              <a:graphicData uri="http://schemas.openxmlformats.org/drawingml/2006/picture">
+                <pic:pic xmlns:pic="http://schemas.openxmlformats.org/drawingml/2006/picture">
+                  <pic:nvPicPr>
+                    <pic:cNvPr id="1" name=""/>
+                    <pic:cNvPicPr/>
+                  </pic:nvPicPr>
+                  <pic:blipFill rotWithShape="1">
+                    <a:blip r:embed="rId23"/>
+                    <a:srcRect r="48235"/>
+                    <a:stretch/>
+                  </pic:blipFill>
+                  <pic:spPr bwMode="auto">
+                    <a:xfrm>
+                      <a:off x="0" y="0"/>
+                      <a:ext cx="5933545" cy="3326677"/>
+                    </a:xfrm>
+                    <a:prstGeom prst="rect">
+                      <a:avLst/>
+                    </a:prstGeom>
+                    <a:ln>
+                      <a:noFill/>
+                    </a:ln>
+                    <a:extLst>
+                      <a:ext uri="{53640926-AAD7-44D8-BBD7-CCE9431645EC}">
+                        <a14:shadowObscured xmlns:a14="http://schemas.microsoft.com/office/drawing/2010/main"/>
+                      </a:ext>
+                    </a:extLst>
+                  </pic:spPr>
+                </pic:pic>
+              </a:graphicData>
+            </a:graphic>
+          </wp:inline>
+        </w:drawing>
+      </w:r>
+    </w:p>
+    <w:p>
+      <w:pPr>
+        <w:tabs>
+          <w:tab w:val="left" w:pos="8647"/>
+        </w:tabs>
+        <w:spacing w:after="0" w:line="240" w:lineRule="auto"/>
+        <w:jc w:val="both"/>
+        <w:rPr>
+          <w:rFonts w:ascii="Arial" w:hAnsi="Arial" w:cs="Arial"/>
+        </w:rPr>
+      </w:pPr>
+    </w:p>
+    <w:p>
+      <w:pPr>
+        <w:tabs>
+          <w:tab w:val="left" w:pos="8647"/>
+        </w:tabs>
+        <w:spacing w:after="0" w:line="240" w:lineRule="auto"/>
+        <w:jc w:val="both"/>
+        <w:rPr>
+          <w:rFonts w:ascii="Arial" w:hAnsi="Arial" w:cs="Arial"/>
+        </w:rPr>
+      </w:pPr>
+      <w:r>
+        <w:rPr>
+          <w:rFonts w:ascii="Arial" w:hAnsi="Arial" w:cs="Arial"/>
+        </w:rPr>
+        <w:t xml:space="preserve">La zona de </w:t>
+      </w:r>
+      <w:r>
+        <w:rPr>
+          <w:rFonts w:ascii="Arial" w:hAnsi="Arial" w:cs="Arial"/>
+        </w:rPr>
+        <w:t>colisión</w:t>
+      </w:r>
+      <w:r>
+        <w:rPr>
+          <w:rFonts w:ascii="Arial" w:hAnsi="Arial" w:cs="Arial"/>
+        </w:rPr>
+        <w:t xml:space="preserve"> de la pelota con la plataforma </w:t>
+      </w:r>
+      <w:r>
+        <w:rPr>
+          <w:rFonts w:ascii="Arial" w:hAnsi="Arial" w:cs="Arial"/>
+        </w:rPr>
+        <w:t>está</w:t>
+      </w:r>
+      <w:r>
+        <w:rPr>
+          <w:rFonts w:ascii="Arial" w:hAnsi="Arial" w:cs="Arial"/>
+        </w:rPr>
+        <w:t xml:space="preserve"> un poco alejada de la plataforma por lo que si no </w:t>
+      </w:r>
+      <w:r>
+        <w:rPr>
+          <w:rFonts w:ascii="Arial" w:hAnsi="Arial" w:cs="Arial"/>
+        </w:rPr>
+        <w:t>giras</w:t>
+      </w:r>
+      <w:r>
+        <w:rPr>
+          <w:rFonts w:ascii="Arial" w:hAnsi="Arial" w:cs="Arial"/>
+        </w:rPr>
+        <w:t xml:space="preserve"> rápido la plataforma al girar y apenas roza el nivel se puede reiniciar.</w:t>
+      </w:r>
+    </w:p>
+    <w:p>
+      <w:pPr>
+        <w:tabs>
+          <w:tab w:val="left" w:pos="8647"/>
+        </w:tabs>
+        <w:spacing w:after="0" w:line="240" w:lineRule="auto"/>
+        <w:jc w:val="both"/>
+        <w:rPr>
+          <w:rFonts w:ascii="Arial" w:hAnsi="Arial" w:cs="Arial"/>
+        </w:rPr>
+      </w:pPr>
+      <w:r>
+        <w:rPr>
+          <w:rFonts w:ascii="Arial" w:hAnsi="Arial" w:cs="Arial"/>
+        </w:rPr>
+        <w:tab/>
+        <w:t xml:space="preserve">  </w:t>
+      </w:r>
+    </w:p>
+    <w:p>
+      <w:pPr>
+        <w:tabs>
+          <w:tab w:val="left" w:pos="8647"/>
+        </w:tabs>
+        <w:spacing w:after="0" w:line="240" w:lineRule="auto"/>
+        <w:jc w:val="both"/>
+        <w:rPr>
+          <w:rFonts w:ascii="Arial" w:hAnsi="Arial" w:cs="Arial"/>
+          <w:b/>
+          <w:bCs/>
+        </w:rPr>
+      </w:pPr>
+      <w:r>
+        <w:rPr>
+          <w:rFonts w:ascii="Arial" w:hAnsi="Arial" w:cs="Arial"/>
+          <w:b/>
+          <w:bCs/>
+        </w:rPr>
+        <w:t>4.4 Proyección a Futuro</w:t>
+      </w:r>
+    </w:p>
+    <w:p>
+      <w:pPr>
+        <w:tabs>
+          <w:tab w:val="left" w:pos="8647"/>
+        </w:tabs>
+        <w:spacing w:after="0" w:line="240" w:lineRule="auto"/>
+        <w:jc w:val="both"/>
+        <w:rPr>
+          <w:rFonts w:ascii="Arial" w:hAnsi="Arial" w:cs="Arial"/>
+        </w:rPr>
+      </w:pPr>
+      <w:r>
+        <w:rPr>
+          <w:rFonts w:ascii="Arial" w:hAnsi="Arial" w:cs="Arial"/>
+        </w:rPr>
+        <w:br/>
+        <w:t>Para hacer el juego conocido se hará una campaña de promoción en las redes sociales, creando una campana que logre llegar a la mayor cantidad de usuarios posibles que visualicen otros juegos busquen juegos parecidos a este.</w:t>
+      </w:r>
+    </w:p>
+    <w:p>
+      <w:pPr>
+        <w:tabs>
+          <w:tab w:val="left" w:pos="8647"/>
+        </w:tabs>
+        <w:spacing w:after="0" w:line="240" w:lineRule="auto"/>
+        <w:jc w:val="both"/>
+        <w:rPr>
+          <w:rFonts w:ascii="Arial" w:hAnsi="Arial" w:cs="Arial"/>
+        </w:rPr>
+      </w:pPr>
+    </w:p>
+    <w:p>
+      <w:pPr>
+        <w:tabs>
+          <w:tab w:val="left" w:pos="8647"/>
+        </w:tabs>
+        <w:spacing w:after="0" w:line="240" w:lineRule="auto"/>
+        <w:jc w:val="both"/>
+        <w:rPr>
+          <w:rFonts w:ascii="Arial" w:hAnsi="Arial" w:cs="Arial"/>
+        </w:rPr>
+      </w:pPr>
+      <w:r>
+        <w:rPr>
+          <w:rFonts w:ascii="Arial" w:hAnsi="Arial" w:cs="Arial"/>
+        </w:rPr>
+        <w:t>Se elaborará una campana también en YouTube con a través de Google ADS para que este juego sea visto por aun más personas mientras buscan gameplays de juegos de la misma clasificación y categoría.</w:t>
+      </w:r>
+    </w:p>
+    <w:p>
+      <w:pPr>
+        <w:tabs>
+          <w:tab w:val="left" w:pos="8647"/>
+        </w:tabs>
+        <w:spacing w:after="0" w:line="240" w:lineRule="auto"/>
+        <w:jc w:val="both"/>
+        <w:rPr>
+          <w:rFonts w:ascii="Arial" w:hAnsi="Arial" w:cs="Arial"/>
+        </w:rPr>
+      </w:pPr>
+    </w:p>
+    <w:p>
+      <w:pPr>
+        <w:tabs>
+          <w:tab w:val="left" w:pos="8647"/>
+        </w:tabs>
+        <w:spacing w:after="0" w:line="240" w:lineRule="auto"/>
+        <w:jc w:val="both"/>
+        <w:rPr>
+          <w:rFonts w:ascii="Arial" w:hAnsi="Arial" w:cs="Arial"/>
+        </w:rPr>
+      </w:pPr>
+      <w:r>
+        <w:rPr>
+          <w:rFonts w:ascii="Arial" w:hAnsi="Arial" w:cs="Arial"/>
+        </w:rPr>
+        <w:t>Se hará dará una especie de recompensa hacienda un torneo donde lo usuarios compartan en su historia mencionando la cuenta principal del juego mostrando el score alcanzado y el más alto recibirá la recompensa.</w:t>
+      </w:r>
+    </w:p>
+    <w:p>
+      <w:pPr>
+        <w:tabs>
+          <w:tab w:val="left" w:pos="8647"/>
+        </w:tabs>
+        <w:spacing w:after="0" w:line="240" w:lineRule="auto"/>
+        <w:jc w:val="both"/>
+        <w:rPr>
+          <w:rFonts w:ascii="Arial" w:hAnsi="Arial" w:cs="Arial"/>
+          <w:b/>
+          <w:bCs/>
+        </w:rPr>
+      </w:pPr>
+      <w:r>
+        <w:rPr>
+          <w:rFonts w:ascii="Arial" w:hAnsi="Arial" w:cs="Arial"/>
+          <w:b/>
+          <w:bCs/>
+        </w:rPr>
+        <w:tab/>
+      </w:r>
+    </w:p>
+    <w:p>
+      <w:pPr>
+        <w:tabs>
+          <w:tab w:val="left" w:pos="8647"/>
+        </w:tabs>
+        <w:spacing w:after="0" w:line="240" w:lineRule="auto"/>
+        <w:jc w:val="both"/>
+        <w:rPr>
+          <w:rFonts w:ascii="Arial" w:hAnsi="Arial" w:cs="Arial"/>
+          <w:b/>
+          <w:bCs/>
+        </w:rPr>
+      </w:pPr>
+      <w:r>
+        <w:rPr>
+          <w:rFonts w:ascii="Arial" w:hAnsi="Arial" w:cs="Arial"/>
+          <w:b/>
+          <w:bCs/>
+        </w:rPr>
+        <w:t>4.5 Presupuesto</w:t>
+      </w:r>
+    </w:p>
+    <w:p>
+      <w:pPr>
+        <w:tabs>
+          <w:tab w:val="left" w:pos="8647"/>
+        </w:tabs>
+        <w:spacing w:after="0" w:line="240" w:lineRule="auto"/>
+        <w:jc w:val="both"/>
+        <w:rPr>
+          <w:rFonts w:ascii="Arial" w:hAnsi="Arial" w:cs="Arial"/>
+        </w:rPr>
+      </w:pPr>
+    </w:p>
+    <w:tbl>
+      <w:tblPr>
+        <w:tblStyle w:val="Tablaconcuadrcula"/>
+        <w:tblW w:w="0" w:type="auto"/>
+        <w:tblLook w:val="04A0" w:firstRow="1" w:lastRow="0" w:firstColumn="1" w:lastColumn="0" w:noHBand="0" w:noVBand="1"/>
+      </w:tblPr>
+      <w:tblGrid>
+        <w:gridCol w:w="2942"/>
+        <w:gridCol w:w="2943"/>
+        <w:gridCol w:w="2943"/>
+      </w:tblGrid>
+      <w:tr>
+        <w:tc>
+          <w:tcPr>
+            <w:tcW w:w="2942" w:type="dxa"/>
+          </w:tcPr>
+          <w:p>
+            <w:pPr>
+              <w:tabs>
+                <w:tab w:val="left" w:pos="8647"/>
+              </w:tabs>
+              <w:jc w:val="both"/>
+              <w:rPr>
+                <w:rFonts w:ascii="Arial" w:hAnsi="Arial" w:cs="Arial"/>
+                <w:b/>
+                <w:bCs/>
+              </w:rPr>
+            </w:pPr>
+            <w:r>
+              <w:rPr>
+                <w:rFonts w:ascii="Arial" w:hAnsi="Arial" w:cs="Arial"/>
+                <w:b/>
+                <w:bCs/>
+              </w:rPr>
+              <w:t>ROL O INVERSION</w:t>
+            </w:r>
+          </w:p>
+        </w:tc>
+        <w:tc>
+          <w:tcPr>
+            <w:tcW w:w="2943" w:type="dxa"/>
+          </w:tcPr>
+          <w:p>
+            <w:pPr>
+              <w:tabs>
+                <w:tab w:val="left" w:pos="8647"/>
+              </w:tabs>
+              <w:jc w:val="both"/>
+              <w:rPr>
+                <w:rFonts w:ascii="Arial" w:hAnsi="Arial" w:cs="Arial"/>
+                <w:b/>
+                <w:bCs/>
+              </w:rPr>
+            </w:pPr>
+            <w:r>
+              <w:rPr>
+                <w:rFonts w:ascii="Arial" w:hAnsi="Arial" w:cs="Arial"/>
+                <w:b/>
+                <w:bCs/>
+              </w:rPr>
+              <w:t>TIEMPO</w:t>
+            </w:r>
+          </w:p>
+        </w:tc>
+        <w:tc>
+          <w:tcPr>
+            <w:tcW w:w="2943" w:type="dxa"/>
+          </w:tcPr>
+          <w:p>
+            <w:pPr>
+              <w:tabs>
+                <w:tab w:val="left" w:pos="8647"/>
+              </w:tabs>
+              <w:jc w:val="both"/>
+              <w:rPr>
+                <w:rFonts w:ascii="Arial" w:hAnsi="Arial" w:cs="Arial"/>
+                <w:b/>
+                <w:bCs/>
+              </w:rPr>
+            </w:pPr>
+            <w:r>
+              <w:rPr>
+                <w:rFonts w:ascii="Arial" w:hAnsi="Arial" w:cs="Arial"/>
+                <w:b/>
+                <w:bCs/>
+              </w:rPr>
+              <w:t>COSTO</w:t>
+            </w:r>
+          </w:p>
+        </w:tc>
+      </w:tr>
+      <w:tr>
+        <w:tc>
+          <w:tcPr>
+            <w:tcW w:w="2942" w:type="dxa"/>
+          </w:tcPr>
+          <w:p>
+            <w:pPr>
+              <w:tabs>
+                <w:tab w:val="left" w:pos="8647"/>
+              </w:tabs>
+              <w:jc w:val="both"/>
+              <w:rPr>
+                <w:rFonts w:ascii="Arial" w:hAnsi="Arial" w:cs="Arial"/>
+              </w:rPr>
+            </w:pPr>
+            <w:r>
+              <w:rPr>
+                <w:rFonts w:ascii="Arial" w:hAnsi="Arial" w:cs="Arial"/>
+              </w:rPr>
+              <w:t>Diseñador Grafico</w:t>
+            </w:r>
+          </w:p>
+        </w:tc>
+        <w:tc>
+          <w:tcPr>
+            <w:tcW w:w="2943" w:type="dxa"/>
+          </w:tcPr>
+          <w:p>
+            <w:pPr>
+              <w:tabs>
+                <w:tab w:val="left" w:pos="8647"/>
+              </w:tabs>
+              <w:jc w:val="both"/>
+              <w:rPr>
+                <w:rFonts w:ascii="Arial" w:hAnsi="Arial" w:cs="Arial"/>
+              </w:rPr>
+            </w:pPr>
+            <w:r>
+              <w:rPr>
+                <w:rFonts w:ascii="Arial" w:hAnsi="Arial" w:cs="Arial"/>
+              </w:rPr>
+              <w:t xml:space="preserve">Tiempo </w:t>
+            </w:r>
+            <w:r>
+              <w:rPr>
+                <w:rFonts w:ascii="Arial" w:hAnsi="Arial" w:cs="Arial"/>
+              </w:rPr>
+              <w:t>Completo</w:t>
+            </w:r>
+          </w:p>
+        </w:tc>
+        <w:tc>
+          <w:tcPr>
+            <w:tcW w:w="2943" w:type="dxa"/>
+          </w:tcPr>
+          <w:p>
+            <w:pPr>
+              <w:tabs>
+                <w:tab w:val="left" w:pos="8647"/>
+              </w:tabs>
+              <w:jc w:val="both"/>
+              <w:rPr>
+                <w:rFonts w:ascii="Arial" w:hAnsi="Arial" w:cs="Arial"/>
+              </w:rPr>
+            </w:pPr>
+            <w:r>
+              <w:rPr>
+                <w:rFonts w:ascii="Arial" w:hAnsi="Arial" w:cs="Arial"/>
+              </w:rPr>
+              <w:t>1,250. US Mensual</w:t>
+            </w:r>
+          </w:p>
+        </w:tc>
+      </w:tr>
+      <w:tr>
+        <w:tc>
+          <w:tcPr>
+            <w:tcW w:w="2942" w:type="dxa"/>
+          </w:tcPr>
+          <w:p>
+            <w:pPr>
+              <w:tabs>
+                <w:tab w:val="left" w:pos="8647"/>
+              </w:tabs>
+              <w:jc w:val="both"/>
+              <w:rPr>
+                <w:rFonts w:ascii="Arial" w:hAnsi="Arial" w:cs="Arial"/>
+              </w:rPr>
+            </w:pPr>
+            <w:r>
+              <w:rPr>
+                <w:rFonts w:ascii="Arial" w:hAnsi="Arial" w:cs="Arial"/>
+              </w:rPr>
+              <w:t>Programador</w:t>
+            </w:r>
+          </w:p>
+        </w:tc>
+        <w:tc>
+          <w:tcPr>
+            <w:tcW w:w="2943" w:type="dxa"/>
+          </w:tcPr>
+          <w:p>
+            <w:pPr>
+              <w:tabs>
+                <w:tab w:val="left" w:pos="8647"/>
+              </w:tabs>
+              <w:jc w:val="both"/>
+              <w:rPr>
+                <w:rFonts w:ascii="Arial" w:hAnsi="Arial" w:cs="Arial"/>
+              </w:rPr>
+            </w:pPr>
+            <w:r>
+              <w:rPr>
+                <w:rFonts w:ascii="Arial" w:hAnsi="Arial" w:cs="Arial"/>
+              </w:rPr>
+              <w:t>Tiempo Completo</w:t>
+            </w:r>
+          </w:p>
+        </w:tc>
+        <w:tc>
+          <w:tcPr>
+            <w:tcW w:w="2943" w:type="dxa"/>
+          </w:tcPr>
+          <w:p>
+            <w:pPr>
+              <w:tabs>
+                <w:tab w:val="left" w:pos="8647"/>
+              </w:tabs>
+              <w:jc w:val="both"/>
+              <w:rPr>
+                <w:rFonts w:ascii="Arial" w:hAnsi="Arial" w:cs="Arial"/>
+              </w:rPr>
+            </w:pPr>
+            <w:r>
+              <w:rPr>
+                <w:rFonts w:ascii="Arial" w:hAnsi="Arial" w:cs="Arial"/>
+              </w:rPr>
+              <w:t>2,500 US Mensual</w:t>
+            </w:r>
+          </w:p>
+        </w:tc>
+      </w:tr>
+      <w:tr>
+        <w:tc>
+          <w:tcPr>
+            <w:tcW w:w="2942" w:type="dxa"/>
+          </w:tcPr>
+          <w:p>
+            <w:pPr>
+              <w:tabs>
+                <w:tab w:val="left" w:pos="8647"/>
+              </w:tabs>
+              <w:jc w:val="both"/>
+              <w:rPr>
+                <w:rFonts w:ascii="Arial" w:hAnsi="Arial" w:cs="Arial"/>
+              </w:rPr>
+            </w:pPr>
+            <w:r>
+              <w:rPr>
+                <w:rFonts w:ascii="Arial" w:hAnsi="Arial" w:cs="Arial"/>
+              </w:rPr>
+              <w:t>Testers</w:t>
+            </w:r>
+          </w:p>
+        </w:tc>
+        <w:tc>
+          <w:tcPr>
+            <w:tcW w:w="2943" w:type="dxa"/>
+          </w:tcPr>
+          <w:p>
+            <w:pPr>
+              <w:tabs>
+                <w:tab w:val="left" w:pos="8647"/>
+              </w:tabs>
+              <w:jc w:val="both"/>
+              <w:rPr>
+                <w:rFonts w:ascii="Arial" w:hAnsi="Arial" w:cs="Arial"/>
+              </w:rPr>
+            </w:pPr>
+            <w:r>
+              <w:rPr>
+                <w:rFonts w:ascii="Arial" w:hAnsi="Arial" w:cs="Arial"/>
+              </w:rPr>
+              <w:t>Mensual</w:t>
+            </w:r>
+          </w:p>
+        </w:tc>
+        <w:tc>
+          <w:tcPr>
+            <w:tcW w:w="2943" w:type="dxa"/>
+          </w:tcPr>
+          <w:p>
+            <w:pPr>
+              <w:tabs>
+                <w:tab w:val="left" w:pos="8647"/>
+              </w:tabs>
+              <w:jc w:val="both"/>
+              <w:rPr>
+                <w:rFonts w:ascii="Arial" w:hAnsi="Arial" w:cs="Arial"/>
+              </w:rPr>
+            </w:pPr>
+            <w:r>
+              <w:rPr>
+                <w:rFonts w:ascii="Arial" w:hAnsi="Arial" w:cs="Arial"/>
+              </w:rPr>
+              <w:t>200 US Por Pruebas</w:t>
+            </w:r>
+          </w:p>
+        </w:tc>
+      </w:tr>
+      <w:tr>
+        <w:tc>
+          <w:tcPr>
+            <w:tcW w:w="2942" w:type="dxa"/>
+          </w:tcPr>
+          <w:p>
+            <w:pPr>
+              <w:tabs>
+                <w:tab w:val="left" w:pos="8647"/>
+              </w:tabs>
+              <w:jc w:val="both"/>
+              <w:rPr>
+                <w:rFonts w:ascii="Arial" w:hAnsi="Arial" w:cs="Arial"/>
+              </w:rPr>
+            </w:pPr>
+            <w:r>
+              <w:rPr>
+                <w:rFonts w:ascii="Arial" w:hAnsi="Arial" w:cs="Arial"/>
+              </w:rPr>
+              <w:t>Servicios Web en la Nube</w:t>
+            </w:r>
+          </w:p>
+        </w:tc>
+        <w:tc>
+          <w:tcPr>
+            <w:tcW w:w="2943" w:type="dxa"/>
+          </w:tcPr>
+          <w:p>
+            <w:pPr>
+              <w:tabs>
+                <w:tab w:val="left" w:pos="8647"/>
+              </w:tabs>
+              <w:jc w:val="both"/>
+              <w:rPr>
+                <w:rFonts w:ascii="Arial" w:hAnsi="Arial" w:cs="Arial"/>
+              </w:rPr>
+            </w:pPr>
+            <w:r>
+              <w:rPr>
+                <w:rFonts w:ascii="Arial" w:hAnsi="Arial" w:cs="Arial"/>
+              </w:rPr>
+              <w:t>Tiempo Completo</w:t>
+            </w:r>
+          </w:p>
+        </w:tc>
+        <w:tc>
+          <w:tcPr>
+            <w:tcW w:w="2943" w:type="dxa"/>
+          </w:tcPr>
+          <w:p>
+            <w:pPr>
+              <w:tabs>
+                <w:tab w:val="left" w:pos="8647"/>
+              </w:tabs>
+              <w:jc w:val="both"/>
+              <w:rPr>
+                <w:rFonts w:ascii="Arial" w:hAnsi="Arial" w:cs="Arial"/>
+              </w:rPr>
+            </w:pPr>
+            <w:r>
+              <w:rPr>
+                <w:rFonts w:ascii="Arial" w:hAnsi="Arial" w:cs="Arial"/>
+              </w:rPr>
+              <w:t>3,500 US</w:t>
+            </w:r>
+          </w:p>
+        </w:tc>
+      </w:tr>
+      <w:tr>
+        <w:tc>
+          <w:tcPr>
+            <w:tcW w:w="2942" w:type="dxa"/>
+          </w:tcPr>
+          <w:p>
+            <w:pPr>
+              <w:tabs>
+                <w:tab w:val="left" w:pos="8647"/>
+              </w:tabs>
+              <w:jc w:val="both"/>
+              <w:rPr>
+                <w:rFonts w:ascii="Arial" w:hAnsi="Arial" w:cs="Arial"/>
+              </w:rPr>
+            </w:pPr>
+            <w:r>
+              <w:rPr>
+                <w:rFonts w:ascii="Arial" w:hAnsi="Arial" w:cs="Arial"/>
+              </w:rPr>
+              <w:t>Redes Sociales Marketing</w:t>
+            </w:r>
+          </w:p>
+        </w:tc>
+        <w:tc>
+          <w:tcPr>
+            <w:tcW w:w="2943" w:type="dxa"/>
+          </w:tcPr>
+          <w:p>
+            <w:pPr>
+              <w:tabs>
+                <w:tab w:val="left" w:pos="8647"/>
+              </w:tabs>
+              <w:jc w:val="both"/>
+              <w:rPr>
+                <w:rFonts w:ascii="Arial" w:hAnsi="Arial" w:cs="Arial"/>
+              </w:rPr>
+            </w:pPr>
+            <w:r>
+              <w:rPr>
+                <w:rFonts w:ascii="Arial" w:hAnsi="Arial" w:cs="Arial"/>
+              </w:rPr>
+              <w:t>Tiempo Completo</w:t>
+            </w:r>
+          </w:p>
+        </w:tc>
+        <w:tc>
+          <w:tcPr>
+            <w:tcW w:w="2943" w:type="dxa"/>
+          </w:tcPr>
+          <w:p>
+            <w:pPr>
+              <w:tabs>
+                <w:tab w:val="left" w:pos="8647"/>
+              </w:tabs>
+              <w:jc w:val="both"/>
+              <w:rPr>
+                <w:rFonts w:ascii="Arial" w:hAnsi="Arial" w:cs="Arial"/>
+              </w:rPr>
+            </w:pPr>
+            <w:r>
+              <w:rPr>
+                <w:rFonts w:ascii="Arial" w:hAnsi="Arial" w:cs="Arial"/>
+              </w:rPr>
+              <w:t>1,000 US Mensuales</w:t>
+            </w:r>
+          </w:p>
+        </w:tc>
+      </w:tr>
+      <w:tr>
+        <w:tc>
+          <w:tcPr>
+            <w:tcW w:w="2942" w:type="dxa"/>
+          </w:tcPr>
+          <w:p>
+            <w:pPr>
+              <w:tabs>
+                <w:tab w:val="left" w:pos="8647"/>
+              </w:tabs>
+              <w:jc w:val="both"/>
+              <w:rPr>
+                <w:rFonts w:ascii="Arial" w:hAnsi="Arial" w:cs="Arial"/>
+              </w:rPr>
+            </w:pPr>
+            <w:r>
+              <w:rPr>
+                <w:rFonts w:ascii="Arial" w:hAnsi="Arial" w:cs="Arial"/>
+              </w:rPr>
+              <w:t>Total</w:t>
+            </w:r>
+          </w:p>
+        </w:tc>
+        <w:tc>
+          <w:tcPr>
+            <w:tcW w:w="2943" w:type="dxa"/>
+          </w:tcPr>
+          <w:p>
+            <w:pPr>
+              <w:tabs>
+                <w:tab w:val="left" w:pos="8647"/>
+              </w:tabs>
+              <w:jc w:val="both"/>
+              <w:rPr>
+                <w:rFonts w:ascii="Arial" w:hAnsi="Arial" w:cs="Arial"/>
+              </w:rPr>
+            </w:pPr>
+          </w:p>
+        </w:tc>
+        <w:tc>
+          <w:tcPr>
+            <w:tcW w:w="2943" w:type="dxa"/>
+          </w:tcPr>
+          <w:p>
+            <w:pPr>
+              <w:tabs>
+                <w:tab w:val="left" w:pos="8647"/>
+              </w:tabs>
+              <w:jc w:val="both"/>
+              <w:rPr>
+                <w:rFonts w:ascii="Arial" w:hAnsi="Arial" w:cs="Arial"/>
+              </w:rPr>
+            </w:pPr>
+            <w:r>
+              <w:rPr>
+                <w:rFonts w:ascii="Arial" w:hAnsi="Arial" w:cs="Arial"/>
+              </w:rPr>
+              <w:t>8,450 US Mensuales</w:t>
+            </w:r>
+          </w:p>
+        </w:tc>
+      </w:tr>
+    </w:tbl>
+    <w:p>
+      <w:pPr>
+        <w:tabs>
+          <w:tab w:val="left" w:pos="8647"/>
+        </w:tabs>
+        <w:spacing w:after="0" w:line="240" w:lineRule="auto"/>
+        <w:jc w:val="both"/>
+        <w:rPr>
+          <w:rFonts w:ascii="Arial" w:hAnsi="Arial" w:cs="Arial"/>
+        </w:rPr>
+      </w:pPr>
+    </w:p>
+    <w:p>
+      <w:pPr>
+        <w:tabs>
+          <w:tab w:val="left" w:pos="8647"/>
+        </w:tabs>
+        <w:spacing w:after="0" w:line="240" w:lineRule="auto"/>
+        <w:jc w:val="both"/>
+        <w:rPr>
+          <w:rFonts w:ascii="Arial" w:hAnsi="Arial" w:cs="Arial"/>
+        </w:rPr>
+      </w:pPr>
+    </w:p>
+    <w:p>
+      <w:pPr>
+        <w:tabs>
+          <w:tab w:val="left" w:pos="8647"/>
+        </w:tabs>
+        <w:spacing w:after="0" w:line="240" w:lineRule="auto"/>
+        <w:jc w:val="both"/>
+        <w:rPr>
+          <w:rFonts w:ascii="Arial" w:hAnsi="Arial" w:cs="Arial"/>
+        </w:rPr>
+      </w:pPr>
+      <w:r>
+        <w:rPr>
+          <w:rFonts w:ascii="Arial" w:hAnsi="Arial" w:cs="Arial"/>
+        </w:rPr>
+        <w:tab/>
+      </w:r>
+    </w:p>
+    <w:p>
+      <w:pPr>
+        <w:tabs>
+          <w:tab w:val="left" w:pos="8647"/>
+        </w:tabs>
+        <w:spacing w:after="0" w:line="240" w:lineRule="auto"/>
+        <w:jc w:val="both"/>
+        <w:rPr>
+          <w:rFonts w:ascii="Arial" w:hAnsi="Arial" w:cs="Arial"/>
+          <w:b/>
+          <w:bCs/>
+        </w:rPr>
+      </w:pPr>
+      <w:r>
+        <w:rPr>
+          <w:rFonts w:ascii="Arial" w:hAnsi="Arial" w:cs="Arial"/>
+          <w:b/>
+          <w:bCs/>
+        </w:rPr>
+        <w:lastRenderedPageBreak/>
+        <w:t>4.6 Análisis de Mercado</w:t>
+      </w:r>
+    </w:p>
+    <w:p>
+      <w:pPr>
+        <w:tabs>
+          <w:tab w:val="left" w:pos="8647"/>
+        </w:tabs>
+        <w:spacing w:after="0" w:line="240" w:lineRule="auto"/>
+        <w:jc w:val="both"/>
+        <w:rPr>
+          <w:rFonts w:ascii="Arial" w:hAnsi="Arial" w:cs="Arial"/>
+        </w:rPr>
+      </w:pPr>
+    </w:p>
+    <w:p>
+      <w:pPr>
+        <w:tabs>
+          <w:tab w:val="left" w:pos="8647"/>
+        </w:tabs>
+        <w:spacing w:after="0" w:line="240" w:lineRule="auto"/>
+        <w:jc w:val="both"/>
+        <w:rPr>
+          <w:rFonts w:ascii="Arial" w:hAnsi="Arial" w:cs="Arial"/>
+        </w:rPr>
+      </w:pPr>
+      <w:r>
+        <w:rPr>
+          <w:rFonts w:ascii="Arial" w:hAnsi="Arial" w:cs="Arial"/>
+        </w:rPr>
+        <w:t>Entre el 2020 y el 2021 el sector gaming se volvió en uno de los más relevantes y con menores afectaciones a causa de COVID-19, pues al estar los usuarios en casa se incrementó el número de gamers en el mundo, además del gasto que se hizo dentro de aplicaciones o títulos. De acuerdo con un reporte de la firma de análisis NewZoo, en el 2021 los ingresos que tuvo este sector fueron de 180,300 millones de dólares, un 1.4% más de lo que tuvo en 2020.</w:t>
+      </w:r>
+    </w:p>
+    <w:p>
+      <w:pPr>
+        <w:tabs>
+          <w:tab w:val="left" w:pos="8647"/>
+        </w:tabs>
+        <w:spacing w:after="0" w:line="240" w:lineRule="auto"/>
+        <w:jc w:val="both"/>
+        <w:rPr>
+          <w:rFonts w:ascii="Arial" w:hAnsi="Arial" w:cs="Arial"/>
+        </w:rPr>
+      </w:pPr>
+    </w:p>
+    <w:p>
+      <w:pPr>
+        <w:tabs>
+          <w:tab w:val="left" w:pos="8647"/>
+        </w:tabs>
+        <w:spacing w:after="0" w:line="240" w:lineRule="auto"/>
+        <w:jc w:val="both"/>
+        <w:rPr>
+          <w:rFonts w:ascii="Arial" w:hAnsi="Arial" w:cs="Arial"/>
+        </w:rPr>
+      </w:pPr>
+      <w:r>
+        <w:rPr>
+          <w:rFonts w:ascii="Arial" w:hAnsi="Arial" w:cs="Arial"/>
+        </w:rPr>
+        <w:t>Dentro de los mayores ingresos, Wijman destaca el mercado de mobile gaming es el que mayores ingresos tiene dentro de sus apps de gaming, pues el 52% de los ingresos que hubo en 2021, fueron directamente en videojuegos móviles.</w:t>
+      </w:r>
+    </w:p>
+    <w:p>
+      <w:pPr>
+        <w:tabs>
+          <w:tab w:val="left" w:pos="8647"/>
+        </w:tabs>
+        <w:spacing w:after="0" w:line="240" w:lineRule="auto"/>
+        <w:jc w:val="both"/>
+        <w:rPr>
+          <w:rFonts w:ascii="Arial" w:hAnsi="Arial" w:cs="Arial"/>
+        </w:rPr>
+      </w:pPr>
+    </w:p>
+    <w:p>
+      <w:pPr>
+        <w:tabs>
+          <w:tab w:val="left" w:pos="8647"/>
+        </w:tabs>
+        <w:spacing w:after="0" w:line="240" w:lineRule="auto"/>
+        <w:jc w:val="both"/>
+        <w:rPr>
+          <w:rFonts w:ascii="Arial" w:hAnsi="Arial" w:cs="Arial"/>
+        </w:rPr>
+      </w:pPr>
+      <w:r>
+        <w:rPr>
+          <w:rFonts w:ascii="Arial" w:hAnsi="Arial" w:cs="Arial"/>
+        </w:rPr>
+        <w:t>Del mismo modo, las audiencias de juegos y contenido de juegos han seguido creciendo, incluso después de la incorporación sin precedentes de nuevos jugadores en 2020, pues durante este año hubo más de 3,000 millones de nuevos gamers y de estos el 55% provino de Asia Pacífico.</w:t>
+      </w:r>
+    </w:p>
+    <w:p>
+      <w:pPr>
+        <w:tabs>
+          <w:tab w:val="left" w:pos="8647"/>
+        </w:tabs>
+        <w:spacing w:after="0" w:line="240" w:lineRule="auto"/>
+        <w:jc w:val="both"/>
+        <w:rPr>
+          <w:rFonts w:ascii="Arial" w:hAnsi="Arial" w:cs="Arial"/>
+        </w:rPr>
+      </w:pPr>
+    </w:p>
+    <w:p>
+      <w:pPr>
+        <w:tabs>
+          <w:tab w:val="left" w:pos="8647"/>
+        </w:tabs>
+        <w:spacing w:after="0" w:line="240" w:lineRule="auto"/>
+        <w:jc w:val="both"/>
+        <w:rPr>
+          <w:rFonts w:ascii="Arial" w:hAnsi="Arial" w:cs="Arial"/>
+        </w:rPr>
+      </w:pPr>
+      <w:r>
+        <w:rPr>
+          <w:rFonts w:ascii="Arial" w:hAnsi="Arial" w:cs="Arial"/>
+        </w:rPr>
+        <w:t xml:space="preserve">Fuente: </w:t>
+      </w:r>
+      <w:r>
+        <w:rPr>
+          <w:rFonts w:ascii="Arial" w:hAnsi="Arial" w:cs="Arial"/>
+        </w:rPr>
+        <w:t>https://expansion.mx/tecnologia/2021/12/30/el-mercado-de-videojuegos-en-2021</w:t>
+      </w:r>
+      <w:r>
+        <w:rPr>
+          <w:rFonts w:ascii="Arial" w:hAnsi="Arial" w:cs="Arial"/>
+        </w:rPr>
+        <w:t>.</w:t>
+      </w:r>
+    </w:p>
+    <w:p>
+      <w:pPr>
+        <w:tabs>
+          <w:tab w:val="left" w:pos="8647"/>
+        </w:tabs>
+        <w:spacing w:after="0" w:line="240" w:lineRule="auto"/>
+        <w:jc w:val="both"/>
+        <w:rPr>
+          <w:rFonts w:ascii="Arial" w:hAnsi="Arial" w:cs="Arial"/>
+        </w:rPr>
+      </w:pPr>
+    </w:p>
+    <w:p>
+      <w:pPr>
+        <w:tabs>
+          <w:tab w:val="left" w:pos="8647"/>
+        </w:tabs>
+        <w:spacing w:after="0" w:line="240" w:lineRule="auto"/>
+        <w:jc w:val="both"/>
+        <w:rPr>
+          <w:rFonts w:ascii="Arial" w:hAnsi="Arial" w:cs="Arial"/>
+          <w:b/>
+          <w:bCs/>
+        </w:rPr>
+      </w:pPr>
+      <w:r>
+        <w:rPr>
+          <w:rFonts w:ascii="Arial" w:hAnsi="Arial" w:cs="Arial"/>
+          <w:b/>
+          <w:bCs/>
+        </w:rPr>
+        <w:t>4.7 Viabilidad</w:t>
+      </w:r>
+    </w:p>
+    <w:p>
+      <w:pPr>
+        <w:tabs>
+          <w:tab w:val="left" w:pos="8647"/>
+        </w:tabs>
+        <w:spacing w:after="0" w:line="240" w:lineRule="auto"/>
+        <w:jc w:val="both"/>
+        <w:rPr>
+          <w:rFonts w:ascii="Arial" w:hAnsi="Arial" w:cs="Arial"/>
+        </w:rPr>
+      </w:pPr>
+    </w:p>
+    <w:p>
+      <w:pPr>
+        <w:tabs>
+          <w:tab w:val="left" w:pos="8647"/>
+        </w:tabs>
+        <w:spacing w:after="0" w:line="240" w:lineRule="auto"/>
+        <w:jc w:val="both"/>
+        <w:rPr>
+          <w:rFonts w:ascii="Arial" w:hAnsi="Arial" w:cs="Arial"/>
+        </w:rPr>
+      </w:pPr>
+      <w:r>
+        <w:rPr>
+          <w:rFonts w:ascii="Arial" w:hAnsi="Arial" w:cs="Arial"/>
+        </w:rPr>
+        <w:t>-Las campañas de publicidad están en su mayor auge por lo que el juego llegara a muchas personas.</w:t>
+      </w:r>
+    </w:p>
+    <w:p>
+      <w:pPr>
+        <w:tabs>
+          <w:tab w:val="left" w:pos="8647"/>
+        </w:tabs>
+        <w:spacing w:after="0" w:line="240" w:lineRule="auto"/>
+        <w:jc w:val="both"/>
+        <w:rPr>
+          <w:rFonts w:ascii="Arial" w:hAnsi="Arial" w:cs="Arial"/>
+        </w:rPr>
+      </w:pPr>
+      <w:r>
+        <w:rPr>
+          <w:rFonts w:ascii="Arial" w:hAnsi="Arial" w:cs="Arial"/>
+        </w:rPr>
+        <w:t>-Se puede incluir anuncios en el juego y de esta forma generar ingresos</w:t>
+      </w:r>
+    </w:p>
+    <w:p>
+      <w:pPr>
+        <w:tabs>
+          <w:tab w:val="left" w:pos="8647"/>
+        </w:tabs>
+        <w:spacing w:after="0" w:line="240" w:lineRule="auto"/>
+        <w:jc w:val="both"/>
+        <w:rPr>
+          <w:rFonts w:ascii="Arial" w:hAnsi="Arial" w:cs="Arial"/>
+        </w:rPr>
+      </w:pPr>
+      <w:r>
+        <w:rPr>
+          <w:rFonts w:ascii="Arial" w:hAnsi="Arial" w:cs="Arial"/>
+        </w:rPr>
+        <w:t xml:space="preserve">-Gestionar el copyright </w:t>
+      </w:r>
+    </w:p>
+    <w:p>
+      <w:pPr>
+        <w:tabs>
+          <w:tab w:val="left" w:pos="8647"/>
+        </w:tabs>
+        <w:spacing w:after="0" w:line="240" w:lineRule="auto"/>
+        <w:jc w:val="both"/>
+        <w:rPr>
+          <w:rFonts w:ascii="Arial" w:hAnsi="Arial" w:cs="Arial"/>
+          <w:lang w:val="es-ES"/>
+        </w:rPr>
+      </w:pPr>
+      <w:r>
+        <w:rPr>
+          <w:rFonts w:ascii="Arial" w:hAnsi="Arial" w:cs="Arial"/>
+          <w:lang w:val="es-ES"/>
+        </w:rPr>
+        <w:t>-La mayoría de personas dispone de un computador portátil y un smartphone por lo que la viabilidad de este proyecto se ve muy bien si todo de implemente correctamente.</w:t>
+      </w:r>
+    </w:p>
+    <w:p>
+      <w:pPr>
+        <w:tabs>
+          <w:tab w:val="left" w:pos="8647"/>
+        </w:tabs>
+        <w:spacing w:after="0" w:line="240" w:lineRule="auto"/>
+        <w:jc w:val="both"/>
+        <w:rPr>
+          <w:rFonts w:ascii="Arial" w:hAnsi="Arial" w:cs="Arial"/>
+          <w:lang w:val="es-ES"/>
+        </w:rPr>
+      </w:pPr>
+    </w:p>
+    <w:p>
+      <w:pPr>
+        <w:tabs>
+          <w:tab w:val="left" w:pos="8647"/>
+        </w:tabs>
+        <w:spacing w:after="0" w:line="240" w:lineRule="auto"/>
+        <w:jc w:val="both"/>
+        <w:rPr>
+          <w:rFonts w:ascii="Arial" w:hAnsi="Arial" w:cs="Arial"/>
+          <w:lang w:val="es-ES"/>
+        </w:rPr>
+      </w:pPr>
+    </w:p>
+    <w:p>
+      <w:pPr>
+        <w:tabs>
+          <w:tab w:val="left" w:pos="8647"/>
+        </w:tabs>
+        <w:spacing w:after="0" w:line="240" w:lineRule="auto"/>
+        <w:jc w:val="both"/>
+        <w:rPr>
+          <w:rFonts w:ascii="Arial" w:hAnsi="Arial" w:cs="Arial"/>
+          <w:lang w:val="es-ES"/>
+        </w:rPr>
+      </w:pPr>
+    </w:p>
+    <w:p>
+      <w:pPr>
+        <w:tabs>
+          <w:tab w:val="left" w:pos="8647"/>
+        </w:tabs>
+        <w:spacing w:after="0" w:line="240" w:lineRule="auto"/>
+        <w:jc w:val="both"/>
+        <w:rPr>
+          <w:rFonts w:ascii="Arial" w:hAnsi="Arial" w:cs="Arial"/>
+          <w:lang w:val="es-ES"/>
+        </w:rPr>
+      </w:pPr>
+    </w:p>
+    <w:p>
+      <w:pPr>
+        <w:tabs>
+          <w:tab w:val="left" w:pos="8647"/>
+        </w:tabs>
+        <w:spacing w:after="0" w:line="240" w:lineRule="auto"/>
+        <w:jc w:val="both"/>
+        <w:rPr>
+          <w:rFonts w:ascii="Arial" w:hAnsi="Arial" w:cs="Arial"/>
+          <w:lang w:val="es-ES"/>
+        </w:rPr>
+      </w:pPr>
+    </w:p>
+    <w:p>
+      <w:pPr>
+        <w:tabs>
+          <w:tab w:val="left" w:pos="8647"/>
+        </w:tabs>
+        <w:spacing w:after="0" w:line="240" w:lineRule="auto"/>
+        <w:jc w:val="both"/>
+        <w:rPr>
+          <w:rFonts w:ascii="Arial" w:hAnsi="Arial" w:cs="Arial"/>
+          <w:lang w:val="es-ES"/>
+        </w:rPr>
+      </w:pPr>
+    </w:p>
+    <w:p>
+      <w:pPr>
+        <w:tabs>
+          <w:tab w:val="left" w:pos="8647"/>
+        </w:tabs>
+        <w:spacing w:after="0" w:line="240" w:lineRule="auto"/>
+        <w:jc w:val="both"/>
+        <w:rPr>
+          <w:rFonts w:ascii="Arial" w:hAnsi="Arial" w:cs="Arial"/>
+          <w:lang w:val="es-ES"/>
+        </w:rPr>
+      </w:pPr>
+    </w:p>
+    <w:p>
+      <w:pPr>
+        <w:tabs>
+          <w:tab w:val="left" w:pos="8647"/>
+        </w:tabs>
+        <w:spacing w:after="0" w:line="240" w:lineRule="auto"/>
+        <w:jc w:val="both"/>
+        <w:rPr>
+          <w:rFonts w:ascii="Arial" w:hAnsi="Arial" w:cs="Arial"/>
+          <w:lang w:val="es-ES"/>
+        </w:rPr>
+      </w:pPr>
+    </w:p>
+    <w:p>
+      <w:pPr>
+        <w:tabs>
+          <w:tab w:val="left" w:pos="8647"/>
+        </w:tabs>
+        <w:spacing w:after="0" w:line="240" w:lineRule="auto"/>
+        <w:jc w:val="both"/>
+        <w:rPr>
+          <w:rFonts w:ascii="Arial" w:hAnsi="Arial" w:cs="Arial"/>
+          <w:lang w:val="es-ES"/>
+        </w:rPr>
+      </w:pPr>
+    </w:p>
+    <w:p>
+      <w:pPr>
+        <w:tabs>
+          <w:tab w:val="left" w:pos="8647"/>
+        </w:tabs>
+        <w:spacing w:after="0" w:line="240" w:lineRule="auto"/>
+        <w:jc w:val="both"/>
+        <w:rPr>
+          <w:rFonts w:ascii="Arial" w:hAnsi="Arial" w:cs="Arial"/>
+          <w:lang w:val="es-ES"/>
+        </w:rPr>
+      </w:pPr>
+    </w:p>
+    <w:p>
+      <w:pPr>
+        <w:tabs>
+          <w:tab w:val="left" w:pos="8647"/>
+        </w:tabs>
+        <w:spacing w:after="0" w:line="240" w:lineRule="auto"/>
+        <w:jc w:val="both"/>
+        <w:rPr>
+          <w:rFonts w:ascii="Arial" w:hAnsi="Arial" w:cs="Arial"/>
+          <w:lang w:val="es-ES"/>
+        </w:rPr>
+      </w:pPr>
+    </w:p>
+    <w:p>
+      <w:pPr>
+        <w:tabs>
+          <w:tab w:val="left" w:pos="8647"/>
+        </w:tabs>
+        <w:spacing w:after="0" w:line="240" w:lineRule="auto"/>
+        <w:jc w:val="both"/>
+        <w:rPr>
+          <w:rFonts w:ascii="Arial" w:hAnsi="Arial" w:cs="Arial"/>
+          <w:lang w:val="es-ES"/>
+        </w:rPr>
+      </w:pPr>
+    </w:p>
+    <w:p>
+      <w:pPr>
+        <w:tabs>
+          <w:tab w:val="left" w:pos="8647"/>
+        </w:tabs>
+        <w:spacing w:after="0" w:line="240" w:lineRule="auto"/>
+        <w:jc w:val="both"/>
+        <w:rPr>
+          <w:rFonts w:ascii="Arial" w:hAnsi="Arial" w:cs="Arial"/>
+          <w:lang w:val="es-ES"/>
+        </w:rPr>
+      </w:pPr>
+    </w:p>
+    <w:p>
+      <w:pPr>
+        <w:tabs>
+          <w:tab w:val="left" w:pos="8647"/>
+        </w:tabs>
+        <w:spacing w:after="0" w:line="240" w:lineRule="auto"/>
+        <w:jc w:val="both"/>
+        <w:rPr>
+          <w:rFonts w:ascii="Arial" w:hAnsi="Arial" w:cs="Arial"/>
+          <w:lang w:val="es-ES"/>
+        </w:rPr>
+      </w:pPr>
+    </w:p>
+    <w:p>
+      <w:pPr>
+        <w:tabs>
+          <w:tab w:val="left" w:pos="8647"/>
+        </w:tabs>
+        <w:spacing w:after="0" w:line="240" w:lineRule="auto"/>
+        <w:jc w:val="both"/>
+        <w:rPr>
+          <w:rFonts w:ascii="Arial" w:hAnsi="Arial" w:cs="Arial"/>
+          <w:lang w:val="es-ES"/>
+        </w:rPr>
+      </w:pPr>
+    </w:p>
+    <w:p>
+      <w:pPr>
+        <w:tabs>
+          <w:tab w:val="left" w:pos="8647"/>
+        </w:tabs>
+        <w:spacing w:after="0" w:line="240" w:lineRule="auto"/>
+        <w:jc w:val="both"/>
+        <w:rPr>
+          <w:rFonts w:ascii="Arial" w:hAnsi="Arial" w:cs="Arial"/>
+          <w:lang w:val="es-ES"/>
+        </w:rPr>
+      </w:pPr>
+    </w:p>
+    <w:p>
+      <w:pPr>
+        <w:tabs>
+          <w:tab w:val="left" w:pos="8647"/>
+        </w:tabs>
+        <w:spacing w:after="0" w:line="240" w:lineRule="auto"/>
+        <w:jc w:val="both"/>
+        <w:rPr>
+          <w:rFonts w:ascii="Arial" w:hAnsi="Arial" w:cs="Arial"/>
+          <w:lang w:val="es-ES"/>
+        </w:rPr>
+      </w:pPr>
+    </w:p>
+    <w:p>
+      <w:pPr>
+        <w:tabs>
+          <w:tab w:val="left" w:pos="8647"/>
+        </w:tabs>
+        <w:spacing w:after="0" w:line="240" w:lineRule="auto"/>
+        <w:jc w:val="both"/>
+        <w:rPr>
+          <w:rFonts w:ascii="Arial" w:hAnsi="Arial" w:cs="Arial"/>
+          <w:lang w:val="es-ES"/>
+        </w:rPr>
+      </w:pPr>
+    </w:p>
+    <w:p>
+      <w:pPr>
+        <w:tabs>
+          <w:tab w:val="left" w:pos="8647"/>
+        </w:tabs>
+        <w:spacing w:after="0" w:line="240" w:lineRule="auto"/>
+        <w:jc w:val="both"/>
+        <w:rPr>
+          <w:rFonts w:ascii="Arial" w:hAnsi="Arial" w:cs="Arial"/>
+          <w:lang w:val="es-ES"/>
+        </w:rPr>
+      </w:pPr>
+    </w:p>
+    <w:p>
+      <w:pPr>
+        <w:tabs>
+          <w:tab w:val="left" w:pos="8647"/>
+        </w:tabs>
+        <w:spacing w:after="0" w:line="240" w:lineRule="auto"/>
+        <w:jc w:val="both"/>
+        <w:rPr>
+          <w:rFonts w:ascii="Arial" w:hAnsi="Arial" w:cs="Arial"/>
+          <w:lang w:val="es-ES"/>
+        </w:rPr>
+      </w:pPr>
+    </w:p>
+    <w:p>
+      <w:pPr>
+        <w:tabs>
+          <w:tab w:val="left" w:pos="8647"/>
+        </w:tabs>
+        <w:spacing w:after="0" w:line="240" w:lineRule="auto"/>
+        <w:jc w:val="both"/>
+        <w:rPr>
+          <w:rFonts w:ascii="Arial" w:hAnsi="Arial" w:cs="Arial"/>
+          <w:lang w:val="es-ES"/>
+        </w:rPr>
+      </w:pPr>
+    </w:p>
+    <w:p>
+      <w:pPr>
+        <w:tabs>
+          <w:tab w:val="left" w:pos="8647"/>
+        </w:tabs>
+        <w:spacing w:after="0" w:line="240" w:lineRule="auto"/>
+        <w:jc w:val="both"/>
+        <w:rPr>
+          <w:rFonts w:ascii="Arial" w:hAnsi="Arial" w:cs="Arial"/>
+          <w:lang w:val="es-ES"/>
+        </w:rPr>
+      </w:pPr>
+    </w:p>
+    <w:p>
+      <w:pPr>
+        <w:tabs>
+          <w:tab w:val="left" w:pos="8647"/>
+        </w:tabs>
+        <w:spacing w:after="0" w:line="240" w:lineRule="auto"/>
+        <w:jc w:val="both"/>
+        <w:rPr>
+          <w:rFonts w:ascii="Arial" w:hAnsi="Arial" w:cs="Arial"/>
+          <w:lang w:val="es-ES"/>
+        </w:rPr>
+      </w:pPr>
+    </w:p>
+    <w:p>
+      <w:pPr>
+        <w:tabs>
+          <w:tab w:val="left" w:pos="8647"/>
+        </w:tabs>
+        <w:spacing w:after="0" w:line="240" w:lineRule="auto"/>
+        <w:jc w:val="center"/>
+        <w:rPr>
+          <w:rFonts w:ascii="Arial" w:hAnsi="Arial" w:cs="Arial"/>
+          <w:lang w:val="es-ES"/>
+        </w:rPr>
+      </w:pPr>
+    </w:p>
+    <w:p>
+      <w:pPr>
+        <w:tabs>
+          <w:tab w:val="left" w:pos="8647"/>
+        </w:tabs>
+        <w:spacing w:after="0" w:line="240" w:lineRule="auto"/>
+        <w:jc w:val="center"/>
+        <w:rPr>
+          <w:rFonts w:ascii="Arial" w:hAnsi="Arial" w:cs="Arial"/>
+          <w:b/>
+          <w:bCs/>
+          <w:lang w:val="es-ES"/>
+        </w:rPr>
+      </w:pPr>
+      <w:r>
+        <w:rPr>
+          <w:rFonts w:ascii="Arial" w:hAnsi="Arial" w:cs="Arial"/>
+          <w:b/>
+          <w:bCs/>
+          <w:lang w:val="es-ES"/>
+        </w:rPr>
+        <w:t>Conclusión</w:t>
+      </w:r>
+    </w:p>
+    <w:p>
+      <w:pPr>
+        <w:tabs>
+          <w:tab w:val="left" w:pos="8647"/>
+        </w:tabs>
+        <w:spacing w:after="0" w:line="240" w:lineRule="auto"/>
+        <w:jc w:val="center"/>
+        <w:rPr>
+          <w:rFonts w:ascii="Arial" w:hAnsi="Arial" w:cs="Arial"/>
+          <w:lang w:val="es-ES"/>
+        </w:rPr>
+      </w:pPr>
+    </w:p>
+    <w:p>
+      <w:pPr>
+        <w:tabs>
+          <w:tab w:val="left" w:pos="8647"/>
+        </w:tabs>
+        <w:spacing w:after="0" w:line="240" w:lineRule="auto"/>
+        <w:jc w:val="both"/>
+        <w:rPr>
+          <w:rFonts w:ascii="Arial" w:hAnsi="Arial" w:cs="Arial"/>
+          <w:lang w:val="es-ES"/>
+        </w:rPr>
+      </w:pPr>
+      <w:r>
+        <w:rPr>
+          <w:rFonts w:ascii="Arial" w:hAnsi="Arial" w:cs="Arial"/>
+          <w:lang w:val="es-ES"/>
+        </w:rPr>
+        <w:t>El juego presentado en este documento centra su tendencia en ser apto para todo publico y trata de ser adictivo para las personas, pues al final tendrás que optar por no rendir tras escuchar el sonido del juego una y otra vez mientras intenta pasar los diferentes niveles existentes en él. Estamos seguros de que este juego llegara a muchas personas debido a su contenido fácil jugabilidad.</w:t>
+      </w:r>
+    </w:p>
+    <w:p>
+      <w:pPr>
+        <w:tabs>
+          <w:tab w:val="left" w:pos="8647"/>
+        </w:tabs>
+        <w:spacing w:after="0" w:line="240" w:lineRule="auto"/>
+        <w:jc w:val="both"/>
+        <w:rPr>
+          <w:rFonts w:ascii="Arial" w:hAnsi="Arial" w:cs="Arial"/>
+          <w:lang w:val="es-ES"/>
+        </w:rPr>
+      </w:pPr>
+    </w:p>
+    <w:p>
+      <w:pPr>
+        <w:tabs>
+          <w:tab w:val="left" w:pos="8647"/>
+        </w:tabs>
+        <w:spacing w:after="0" w:line="240" w:lineRule="auto"/>
+        <w:jc w:val="both"/>
+        <w:rPr>
+          <w:rFonts w:ascii="Arial" w:hAnsi="Arial" w:cs="Arial"/>
+          <w:lang w:val="es-ES"/>
+        </w:rPr>
+      </w:pPr>
+      <w:r>
+        <w:rPr>
+          <w:rFonts w:ascii="Arial" w:hAnsi="Arial" w:cs="Arial"/>
+          <w:lang w:val="es-ES"/>
+        </w:rPr>
+        <w:t xml:space="preserve">Hemos demostrado que este proyecto en viable ya que muchas personas juegan esta clase de juegos sencillos en su teléfono celular o pc mientras no tienen conexión o simplemente buscan una forma de recrearse. </w:t>
+      </w:r>
+    </w:p>
+    <w:p>
+      <w:pPr>
+        <w:tabs>
+          <w:tab w:val="left" w:pos="8647"/>
+        </w:tabs>
+        <w:spacing w:after="0" w:line="240" w:lineRule="auto"/>
+        <w:jc w:val="both"/>
+        <w:rPr>
+          <w:rFonts w:ascii="Arial" w:hAnsi="Arial" w:cs="Arial"/>
+          <w:lang w:val="es-ES"/>
+        </w:rPr>
+      </w:pPr>
+    </w:p>
+    <w:p>
+      <w:pPr>
+        <w:tabs>
+          <w:tab w:val="left" w:pos="8647"/>
+        </w:tabs>
+        <w:spacing w:after="0" w:line="240" w:lineRule="auto"/>
+        <w:jc w:val="both"/>
+        <w:rPr>
+          <w:rFonts w:ascii="Arial" w:hAnsi="Arial" w:cs="Arial"/>
+          <w:lang w:val="es-ES"/>
+        </w:rPr>
+      </w:pPr>
+    </w:p>
+    <w:p>
+      <w:pPr>
+        <w:tabs>
+          <w:tab w:val="left" w:pos="8647"/>
+        </w:tabs>
+        <w:spacing w:after="0" w:line="240" w:lineRule="auto"/>
+        <w:jc w:val="both"/>
+        <w:rPr>
+          <w:rFonts w:ascii="Arial" w:hAnsi="Arial" w:cs="Arial"/>
+          <w:lang w:val="es-ES"/>
+        </w:rPr>
+      </w:pPr>
+    </w:p>
+    <w:p>
+      <w:pPr>
+        <w:tabs>
+          <w:tab w:val="left" w:pos="8647"/>
+        </w:tabs>
+        <w:spacing w:after="0" w:line="240" w:lineRule="auto"/>
+        <w:jc w:val="both"/>
+        <w:rPr>
+          <w:rFonts w:ascii="Arial" w:hAnsi="Arial" w:cs="Arial"/>
+          <w:lang w:val="es-ES"/>
+        </w:rPr>
+      </w:pPr>
+    </w:p>
+    <w:p>
+      <w:pPr>
+        <w:tabs>
+          <w:tab w:val="left" w:pos="8647"/>
+        </w:tabs>
+        <w:spacing w:after="0" w:line="240" w:lineRule="auto"/>
+        <w:jc w:val="both"/>
+        <w:rPr>
+          <w:rFonts w:ascii="Arial" w:hAnsi="Arial" w:cs="Arial"/>
+          <w:lang w:val="es-ES"/>
+        </w:rPr>
+      </w:pPr>
+    </w:p>
+    <w:p>
+      <w:pPr>
+        <w:tabs>
+          <w:tab w:val="left" w:pos="8647"/>
+        </w:tabs>
+        <w:spacing w:after="0" w:line="240" w:lineRule="auto"/>
+        <w:jc w:val="both"/>
+        <w:rPr>
+          <w:rFonts w:ascii="Arial" w:hAnsi="Arial" w:cs="Arial"/>
+          <w:lang w:val="es-ES"/>
+        </w:rPr>
+      </w:pPr>
+    </w:p>
+    <w:p>
+      <w:pPr>
+        <w:tabs>
+          <w:tab w:val="left" w:pos="8647"/>
+        </w:tabs>
+        <w:spacing w:after="0" w:line="240" w:lineRule="auto"/>
+        <w:jc w:val="both"/>
+        <w:rPr>
+          <w:rFonts w:ascii="Arial" w:hAnsi="Arial" w:cs="Arial"/>
+          <w:lang w:val="es-ES"/>
+        </w:rPr>
+      </w:pPr>
+    </w:p>
+    <w:p>
+      <w:pPr>
+        <w:tabs>
+          <w:tab w:val="left" w:pos="8647"/>
+        </w:tabs>
+        <w:spacing w:after="0" w:line="240" w:lineRule="auto"/>
+        <w:jc w:val="both"/>
+        <w:rPr>
+          <w:rFonts w:ascii="Arial" w:hAnsi="Arial" w:cs="Arial"/>
+          <w:lang w:val="es-ES"/>
+        </w:rPr>
+      </w:pPr>
+    </w:p>
+    <w:p>
+      <w:pPr>
+        <w:tabs>
+          <w:tab w:val="left" w:pos="8647"/>
+        </w:tabs>
+        <w:spacing w:after="0" w:line="240" w:lineRule="auto"/>
+        <w:jc w:val="both"/>
+        <w:rPr>
+          <w:rFonts w:ascii="Arial" w:hAnsi="Arial" w:cs="Arial"/>
+          <w:lang w:val="es-ES"/>
+        </w:rPr>
+      </w:pPr>
+    </w:p>
+    <w:p>
+      <w:pPr>
+        <w:tabs>
+          <w:tab w:val="left" w:pos="8647"/>
+        </w:tabs>
+        <w:spacing w:after="0" w:line="240" w:lineRule="auto"/>
+        <w:jc w:val="both"/>
+        <w:rPr>
+          <w:rFonts w:ascii="Arial" w:hAnsi="Arial" w:cs="Arial"/>
+          <w:lang w:val="es-ES"/>
+        </w:rPr>
+      </w:pPr>
+    </w:p>
+    <w:p>
+      <w:pPr>
+        <w:tabs>
+          <w:tab w:val="left" w:pos="8647"/>
+        </w:tabs>
+        <w:spacing w:after="0" w:line="240" w:lineRule="auto"/>
+        <w:jc w:val="both"/>
+        <w:rPr>
+          <w:rFonts w:ascii="Arial" w:hAnsi="Arial" w:cs="Arial"/>
+          <w:lang w:val="es-ES"/>
+        </w:rPr>
+      </w:pPr>
+    </w:p>
+    <w:p>
+      <w:pPr>
+        <w:tabs>
+          <w:tab w:val="left" w:pos="8647"/>
+        </w:tabs>
+        <w:spacing w:after="0" w:line="240" w:lineRule="auto"/>
+        <w:jc w:val="both"/>
+        <w:rPr>
+          <w:rFonts w:ascii="Arial" w:hAnsi="Arial" w:cs="Arial"/>
+          <w:lang w:val="es-ES"/>
+        </w:rPr>
+      </w:pPr>
+    </w:p>
+    <w:p>
+      <w:pPr>
+        <w:tabs>
+          <w:tab w:val="left" w:pos="8647"/>
+        </w:tabs>
+        <w:spacing w:after="0" w:line="240" w:lineRule="auto"/>
+        <w:jc w:val="both"/>
+        <w:rPr>
+          <w:rFonts w:ascii="Arial" w:hAnsi="Arial" w:cs="Arial"/>
+          <w:lang w:val="es-ES"/>
+        </w:rPr>
+      </w:pPr>
+    </w:p>
+    <w:p>
+      <w:pPr>
+        <w:tabs>
+          <w:tab w:val="left" w:pos="8647"/>
+        </w:tabs>
+        <w:spacing w:after="0" w:line="240" w:lineRule="auto"/>
+        <w:jc w:val="both"/>
+        <w:rPr>
+          <w:rFonts w:ascii="Arial" w:hAnsi="Arial" w:cs="Arial"/>
+          <w:lang w:val="es-ES"/>
+        </w:rPr>
+      </w:pPr>
+    </w:p>
+    <w:p>
+      <w:pPr>
+        <w:tabs>
+          <w:tab w:val="left" w:pos="8647"/>
+        </w:tabs>
+        <w:spacing w:after="0" w:line="240" w:lineRule="auto"/>
+        <w:jc w:val="both"/>
+        <w:rPr>
+          <w:rFonts w:ascii="Arial" w:hAnsi="Arial" w:cs="Arial"/>
+          <w:lang w:val="es-ES"/>
+        </w:rPr>
+      </w:pPr>
+    </w:p>
+    <w:p>
+      <w:pPr>
+        <w:tabs>
+          <w:tab w:val="left" w:pos="8647"/>
+        </w:tabs>
+        <w:spacing w:after="0" w:line="240" w:lineRule="auto"/>
+        <w:jc w:val="both"/>
+        <w:rPr>
+          <w:rFonts w:ascii="Arial" w:hAnsi="Arial" w:cs="Arial"/>
+          <w:lang w:val="es-ES"/>
+        </w:rPr>
+      </w:pPr>
+    </w:p>
+    <w:p>
+      <w:pPr>
+        <w:tabs>
+          <w:tab w:val="left" w:pos="8647"/>
+        </w:tabs>
+        <w:spacing w:after="0" w:line="240" w:lineRule="auto"/>
+        <w:jc w:val="both"/>
+        <w:rPr>
+          <w:rFonts w:ascii="Arial" w:hAnsi="Arial" w:cs="Arial"/>
+          <w:lang w:val="es-ES"/>
+        </w:rPr>
+      </w:pPr>
+    </w:p>
+    <w:p>
+      <w:pPr>
+        <w:tabs>
+          <w:tab w:val="left" w:pos="8647"/>
+        </w:tabs>
+        <w:spacing w:after="0" w:line="240" w:lineRule="auto"/>
+        <w:jc w:val="both"/>
+        <w:rPr>
+          <w:rFonts w:ascii="Arial" w:hAnsi="Arial" w:cs="Arial"/>
+          <w:lang w:val="es-ES"/>
+        </w:rPr>
+      </w:pPr>
+    </w:p>
+    <w:p>
+      <w:pPr>
+        <w:tabs>
+          <w:tab w:val="left" w:pos="8647"/>
+        </w:tabs>
+        <w:spacing w:after="0" w:line="240" w:lineRule="auto"/>
+        <w:jc w:val="both"/>
+        <w:rPr>
+          <w:rFonts w:ascii="Arial" w:hAnsi="Arial" w:cs="Arial"/>
+          <w:lang w:val="es-ES"/>
+        </w:rPr>
+      </w:pPr>
+    </w:p>
+    <w:p>
+      <w:pPr>
+        <w:tabs>
+          <w:tab w:val="left" w:pos="8647"/>
+        </w:tabs>
+        <w:spacing w:after="0" w:line="240" w:lineRule="auto"/>
+        <w:jc w:val="both"/>
+        <w:rPr>
+          <w:rFonts w:ascii="Arial" w:hAnsi="Arial" w:cs="Arial"/>
+          <w:lang w:val="es-ES"/>
+        </w:rPr>
+      </w:pPr>
+    </w:p>
+    <w:p>
+      <w:pPr>
+        <w:tabs>
+          <w:tab w:val="left" w:pos="8647"/>
+        </w:tabs>
+        <w:spacing w:after="0" w:line="240" w:lineRule="auto"/>
+        <w:jc w:val="both"/>
+        <w:rPr>
+          <w:rFonts w:ascii="Arial" w:hAnsi="Arial" w:cs="Arial"/>
+          <w:lang w:val="es-ES"/>
+        </w:rPr>
+      </w:pPr>
+    </w:p>
+    <w:p>
+      <w:pPr>
+        <w:tabs>
+          <w:tab w:val="left" w:pos="8647"/>
+        </w:tabs>
+        <w:spacing w:after="0" w:line="240" w:lineRule="auto"/>
+        <w:jc w:val="both"/>
+        <w:rPr>
+          <w:rFonts w:ascii="Arial" w:hAnsi="Arial" w:cs="Arial"/>
+          <w:lang w:val="es-ES"/>
+        </w:rPr>
+      </w:pPr>
+    </w:p>
+    <w:p>
+      <w:pPr>
+        <w:tabs>
+          <w:tab w:val="left" w:pos="8647"/>
+        </w:tabs>
+        <w:spacing w:after="0" w:line="240" w:lineRule="auto"/>
+        <w:jc w:val="both"/>
+        <w:rPr>
+          <w:rFonts w:ascii="Arial" w:hAnsi="Arial" w:cs="Arial"/>
+          <w:lang w:val="es-ES"/>
+        </w:rPr>
+      </w:pPr>
+    </w:p>
+    <w:p>
+      <w:pPr>
+        <w:tabs>
+          <w:tab w:val="left" w:pos="8647"/>
+        </w:tabs>
+        <w:spacing w:after="0" w:line="240" w:lineRule="auto"/>
+        <w:jc w:val="both"/>
+        <w:rPr>
+          <w:rFonts w:ascii="Arial" w:hAnsi="Arial" w:cs="Arial"/>
+          <w:lang w:val="es-ES"/>
+        </w:rPr>
+      </w:pPr>
+    </w:p>
+    <w:p>
+      <w:pPr>
+        <w:tabs>
+          <w:tab w:val="left" w:pos="8647"/>
+        </w:tabs>
+        <w:spacing w:after="0" w:line="240" w:lineRule="auto"/>
+        <w:jc w:val="both"/>
+        <w:rPr>
+          <w:rFonts w:ascii="Arial" w:hAnsi="Arial" w:cs="Arial"/>
+          <w:lang w:val="es-ES"/>
+        </w:rPr>
+      </w:pPr>
+    </w:p>
+    <w:p>
+      <w:pPr>
+        <w:tabs>
+          <w:tab w:val="left" w:pos="8647"/>
+        </w:tabs>
+        <w:spacing w:after="0" w:line="240" w:lineRule="auto"/>
+        <w:jc w:val="both"/>
+        <w:rPr>
+          <w:rFonts w:ascii="Arial" w:hAnsi="Arial" w:cs="Arial"/>
+          <w:lang w:val="es-ES"/>
+        </w:rPr>
+      </w:pPr>
+    </w:p>
+    <w:p>
+      <w:pPr>
+        <w:tabs>
+          <w:tab w:val="left" w:pos="8647"/>
+        </w:tabs>
+        <w:spacing w:after="0" w:line="240" w:lineRule="auto"/>
+        <w:jc w:val="both"/>
+        <w:rPr>
+          <w:rFonts w:ascii="Arial" w:hAnsi="Arial" w:cs="Arial"/>
+          <w:lang w:val="es-ES"/>
+        </w:rPr>
+      </w:pPr>
+    </w:p>
+    <w:p>
+      <w:pPr>
+        <w:tabs>
+          <w:tab w:val="left" w:pos="8647"/>
+        </w:tabs>
+        <w:spacing w:after="0" w:line="240" w:lineRule="auto"/>
+        <w:jc w:val="both"/>
+        <w:rPr>
+          <w:rFonts w:ascii="Arial" w:hAnsi="Arial" w:cs="Arial"/>
+          <w:lang w:val="es-ES"/>
+        </w:rPr>
+      </w:pPr>
+    </w:p>
+    <w:p>
+      <w:pPr>
+        <w:tabs>
+          <w:tab w:val="left" w:pos="8647"/>
+        </w:tabs>
+        <w:spacing w:after="0" w:line="240" w:lineRule="auto"/>
+        <w:jc w:val="both"/>
+        <w:rPr>
+          <w:rFonts w:ascii="Arial" w:hAnsi="Arial" w:cs="Arial"/>
+          <w:lang w:val="es-ES"/>
+        </w:rPr>
+      </w:pPr>
+    </w:p>
+    <w:p>
+      <w:pPr>
+        <w:tabs>
+          <w:tab w:val="left" w:pos="8647"/>
+        </w:tabs>
+        <w:spacing w:after="0" w:line="240" w:lineRule="auto"/>
+        <w:jc w:val="both"/>
+        <w:rPr>
+          <w:rFonts w:ascii="Arial" w:hAnsi="Arial" w:cs="Arial"/>
+          <w:lang w:val="es-ES"/>
+        </w:rPr>
+      </w:pPr>
+    </w:p>
+    <w:p>
+      <w:pPr>
+        <w:tabs>
+          <w:tab w:val="left" w:pos="8647"/>
+        </w:tabs>
+        <w:spacing w:after="0" w:line="240" w:lineRule="auto"/>
+        <w:jc w:val="both"/>
+        <w:rPr>
+          <w:rFonts w:ascii="Arial" w:hAnsi="Arial" w:cs="Arial"/>
+          <w:lang w:val="es-ES"/>
+        </w:rPr>
+      </w:pPr>
+    </w:p>
+    <w:p>
+      <w:pPr>
+        <w:tabs>
+          <w:tab w:val="left" w:pos="8647"/>
+        </w:tabs>
+        <w:spacing w:after="0" w:line="240" w:lineRule="auto"/>
+        <w:jc w:val="both"/>
+        <w:rPr>
+          <w:rFonts w:ascii="Arial" w:hAnsi="Arial" w:cs="Arial"/>
+          <w:lang w:val="es-ES"/>
+        </w:rPr>
+      </w:pPr>
+    </w:p>
+    <w:p>
+      <w:pPr>
+        <w:tabs>
+          <w:tab w:val="left" w:pos="8647"/>
+        </w:tabs>
+        <w:spacing w:after="0" w:line="240" w:lineRule="auto"/>
+        <w:jc w:val="both"/>
+        <w:rPr>
+          <w:rFonts w:ascii="Arial" w:hAnsi="Arial" w:cs="Arial"/>
+          <w:lang w:val="es-ES"/>
+        </w:rPr>
+      </w:pPr>
+    </w:p>
+    <w:p>
+      <w:pPr>
+        <w:tabs>
+          <w:tab w:val="left" w:pos="8647"/>
+        </w:tabs>
+        <w:spacing w:after="0" w:line="240" w:lineRule="auto"/>
+        <w:jc w:val="both"/>
+        <w:rPr>
+          <w:rFonts w:ascii="Arial" w:hAnsi="Arial" w:cs="Arial"/>
+          <w:lang w:val="es-ES"/>
+        </w:rPr>
+      </w:pPr>
+    </w:p>
+    <w:p>
+      <w:pPr>
+        <w:tabs>
+          <w:tab w:val="left" w:pos="8647"/>
+        </w:tabs>
+        <w:spacing w:after="0" w:line="240" w:lineRule="auto"/>
+        <w:jc w:val="both"/>
+        <w:rPr>
+          <w:rFonts w:ascii="Arial" w:hAnsi="Arial" w:cs="Arial"/>
+          <w:lang w:val="es-ES"/>
+        </w:rPr>
+      </w:pPr>
+    </w:p>
+    <w:p>
+      <w:pPr>
+        <w:tabs>
+          <w:tab w:val="left" w:pos="8647"/>
+        </w:tabs>
+        <w:spacing w:after="0" w:line="240" w:lineRule="auto"/>
+        <w:jc w:val="both"/>
+        <w:rPr>
+          <w:rFonts w:ascii="Arial" w:hAnsi="Arial" w:cs="Arial"/>
+          <w:lang w:val="es-ES"/>
+        </w:rPr>
+      </w:pPr>
+    </w:p>
+    <w:p>
+      <w:pPr>
+        <w:tabs>
+          <w:tab w:val="left" w:pos="8647"/>
+        </w:tabs>
+        <w:spacing w:after="0" w:line="240" w:lineRule="auto"/>
+        <w:jc w:val="both"/>
+        <w:rPr>
+          <w:rFonts w:ascii="Arial" w:hAnsi="Arial" w:cs="Arial"/>
+          <w:lang w:val="es-ES"/>
+        </w:rPr>
+      </w:pPr>
+    </w:p>
+    <w:p>
+      <w:pPr>
+        <w:tabs>
+          <w:tab w:val="left" w:pos="8647"/>
+        </w:tabs>
+        <w:spacing w:after="0" w:line="240" w:lineRule="auto"/>
+        <w:jc w:val="both"/>
+        <w:rPr>
+          <w:rFonts w:ascii="Arial" w:hAnsi="Arial" w:cs="Arial"/>
+          <w:lang w:val="es-ES"/>
+        </w:rPr>
+      </w:pPr>
+    </w:p>
+    <w:p>
+      <w:pPr>
+        <w:tabs>
+          <w:tab w:val="left" w:pos="8647"/>
+        </w:tabs>
+        <w:spacing w:after="0" w:line="240" w:lineRule="auto"/>
+        <w:jc w:val="both"/>
+        <w:rPr>
+          <w:rFonts w:ascii="Arial" w:hAnsi="Arial" w:cs="Arial"/>
+          <w:lang w:val="es-ES"/>
+        </w:rPr>
+      </w:pPr>
+    </w:p>
+    <w:p>
+      <w:pPr>
+        <w:tabs>
+          <w:tab w:val="left" w:pos="8647"/>
+        </w:tabs>
+        <w:spacing w:after="0" w:line="240" w:lineRule="auto"/>
+        <w:jc w:val="both"/>
+        <w:rPr>
+          <w:rFonts w:ascii="Arial" w:hAnsi="Arial" w:cs="Arial"/>
+          <w:lang w:val="es-ES"/>
+        </w:rPr>
+      </w:pPr>
+      <w:r>
+        <w:rPr>
+          <w:rFonts w:ascii="Arial" w:hAnsi="Arial" w:cs="Arial"/>
+          <w:lang w:val="es-ES"/>
+        </w:rPr>
+        <w:lastRenderedPageBreak/>
+        <w:t>Enlaces</w:t>
+      </w:r>
     </w:p>
     <w:p>
       <w:pPr>
@@ -25694,7 +28489,7 @@
         </w:rPr>
         <w:br/>
       </w:r>
-      <w:hyperlink r:id="rId22" w:history="1">
+      <w:hyperlink r:id="rId24" w:history="1">
         <w:r>
           <w:rPr>
             <w:rStyle w:val="Hipervnculo"/>
@@ -25771,7 +28566,7 @@
           <w:rFonts w:ascii="Arial" w:hAnsi="Arial" w:cs="Arial"/>
         </w:rPr>
       </w:pPr>
-      <w:hyperlink r:id="rId23" w:history="1">
+      <w:hyperlink r:id="rId25" w:history="1">
         <w:r>
           <w:rPr>
             <w:rStyle w:val="Hipervnculo"/>
@@ -25810,6 +28605,36 @@
         </w:rPr>
         <w:br/>
       </w:r>
+      <w:r>
+        <w:rPr>
+          <w:rFonts w:ascii="Arial" w:eastAsia="Times New Roman" w:hAnsi="Arial" w:cs="Arial"/>
+        </w:rPr>
+        <w:t>Video en YouTube</w:t>
+      </w:r>
+    </w:p>
+    <w:p>
+      <w:pPr>
+        <w:tabs>
+          <w:tab w:val="left" w:pos="8647"/>
+        </w:tabs>
+        <w:spacing w:after="0" w:line="240" w:lineRule="auto"/>
+        <w:jc w:val="both"/>
+        <w:rPr>
+          <w:rFonts w:ascii="Arial" w:eastAsia="Times New Roman" w:hAnsi="Arial" w:cs="Arial"/>
+        </w:rPr>
+      </w:pPr>
+    </w:p>
+    <w:p>
+      <w:pPr>
+        <w:tabs>
+          <w:tab w:val="left" w:pos="8647"/>
+        </w:tabs>
+        <w:spacing w:after="0" w:line="240" w:lineRule="auto"/>
+        <w:jc w:val="both"/>
+        <w:rPr>
+          <w:rFonts w:ascii="Arial" w:eastAsia="Times New Roman" w:hAnsi="Arial" w:cs="Arial"/>
+        </w:rPr>
+      </w:pPr>
     </w:p>
     <w:sectPr>
       <w:pgSz w:w="12240" w:h="15840"/>

</xml_diff>